<commit_message>
Part V minor modifications.
</commit_message>
<xml_diff>
--- a/Part_V.docx
+++ b/Part_V.docx
@@ -289,11 +289,16 @@
       <w:r>
         <w:t xml:space="preserve">Після успішної </w:t>
       </w:r>
+      <w:proofErr w:type="spellStart"/>
       <w:r>
         <w:t>аутент</w:t>
       </w:r>
       <w:r>
-        <w:t>ифікації користувача</w:t>
+        <w:t>ифікації</w:t>
+      </w:r>
+      <w:proofErr w:type="spellEnd"/>
+      <w:r>
+        <w:t xml:space="preserve"> користувача</w:t>
       </w:r>
       <w:r>
         <w:t xml:space="preserve"> буде відкрито вікно </w:t>
@@ -715,7 +720,15 @@
         <w:t xml:space="preserve">Програмний комплекс передбачає </w:t>
       </w:r>
       <w:r>
-        <w:t>експорт даних обліку у спеціальний файл, який в подальшому буде оброблено застосунком для математичної обробки інформації.</w:t>
+        <w:t xml:space="preserve">експорт даних обліку у спеціальний файл, який в подальшому буде оброблено </w:t>
+      </w:r>
+      <w:proofErr w:type="spellStart"/>
+      <w:r>
+        <w:t>застосунком</w:t>
+      </w:r>
+      <w:proofErr w:type="spellEnd"/>
+      <w:r>
+        <w:t xml:space="preserve"> для математичної обробки інформації.</w:t>
       </w:r>
     </w:p>
     <w:p>
@@ -2113,7 +2126,23 @@
         </w:rPr>
       </w:pPr>
       <w:r>
-        <w:t>Також вікно математичної обробки даних може бути запущене як окремий застосунок. Тоді вихід з вікна буде означати вихід із застосунку.</w:t>
+        <w:t xml:space="preserve">Також вікно математичної обробки даних може бути запущене як окремий </w:t>
+      </w:r>
+      <w:proofErr w:type="spellStart"/>
+      <w:r>
+        <w:t>застосунок</w:t>
+      </w:r>
+      <w:proofErr w:type="spellEnd"/>
+      <w:r>
+        <w:t xml:space="preserve">. Тоді вихід з вікна буде означати вихід із </w:t>
+      </w:r>
+      <w:proofErr w:type="spellStart"/>
+      <w:r>
+        <w:t>застосунку</w:t>
+      </w:r>
+      <w:proofErr w:type="spellEnd"/>
+      <w:r>
+        <w:t>.</w:t>
       </w:r>
     </w:p>
     <w:p>
@@ -2180,9 +2209,8 @@
           <w:rFonts w:ascii="Times New Roman" w:hAnsi="Times New Roman"/>
           <w:sz w:val="28"/>
           <w:szCs w:val="28"/>
-          <w:highlight w:val="yellow"/>
-        </w:rPr>
-        <w:t>підтримки діяльності фірми з прокату автомобілів</w:t>
+        </w:rPr>
+        <w:t>складання плану перевезення продукції</w:t>
       </w:r>
       <w:r>
         <w:rPr>
@@ -2239,9 +2267,8 @@
           <w:rFonts w:ascii="Times New Roman" w:hAnsi="Times New Roman"/>
           <w:sz w:val="28"/>
           <w:szCs w:val="28"/>
-          <w:highlight w:val="yellow"/>
-        </w:rPr>
-        <w:t>підтримки діяльності фірми з прокату автомобілів</w:t>
+        </w:rPr>
+        <w:t>складання плану перевезення продукції</w:t>
       </w:r>
       <w:r>
         <w:rPr>
@@ -2418,7 +2445,6 @@
         <w:spacing w:line="360" w:lineRule="auto"/>
         <w:rPr>
           <w:rFonts w:ascii="Times New Roman" w:hAnsi="Times New Roman"/>
-          <w:i/>
           <w:sz w:val="28"/>
           <w:szCs w:val="28"/>
         </w:rPr>
@@ -2426,111 +2452,56 @@
       <w:r>
         <w:rPr>
           <w:rFonts w:ascii="Times New Roman" w:hAnsi="Times New Roman"/>
-          <w:i/>
-          <w:sz w:val="28"/>
-          <w:szCs w:val="28"/>
-        </w:rPr>
-        <w:t>Приклад</w:t>
-      </w:r>
-    </w:p>
-    <w:p>
-      <w:pPr>
-        <w:pStyle w:val="a5"/>
-        <w:spacing w:line="360" w:lineRule="auto"/>
+          <w:sz w:val="28"/>
+          <w:szCs w:val="28"/>
+          <w:lang w:val="ru-RU"/>
+        </w:rPr>
+        <w:t xml:space="preserve">В </w:t>
+      </w:r>
+      <w:r>
         <w:rPr>
           <w:rFonts w:ascii="Times New Roman" w:hAnsi="Times New Roman"/>
           <w:sz w:val="28"/>
           <w:szCs w:val="28"/>
-          <w:highlight w:val="yellow"/>
-        </w:rPr>
-      </w:pPr>
+        </w:rPr>
+        <w:t>процесі тестування були перевірена уся функціональність комплексу задач (</w:t>
+      </w:r>
+      <w:proofErr w:type="gramStart"/>
       <w:r>
         <w:rPr>
           <w:rFonts w:ascii="Times New Roman" w:hAnsi="Times New Roman"/>
           <w:sz w:val="28"/>
           <w:szCs w:val="28"/>
-          <w:highlight w:val="yellow"/>
-          <w:lang w:val="ru-RU"/>
-        </w:rPr>
-        <w:t xml:space="preserve">В </w:t>
+        </w:rPr>
+        <w:t>КЗ</w:t>
+      </w:r>
+      <w:proofErr w:type="gramEnd"/>
+      <w:r>
+        <w:t>)</w:t>
       </w:r>
       <w:r>
         <w:rPr>
           <w:rFonts w:ascii="Times New Roman" w:hAnsi="Times New Roman"/>
           <w:sz w:val="28"/>
           <w:szCs w:val="28"/>
-          <w:highlight w:val="yellow"/>
-        </w:rPr>
-        <w:t xml:space="preserve">процесі тестування були перевірена уся функціональність </w:t>
+        </w:rPr>
+        <w:t>. У наступних таблицях наведений перелік випробувань основних функціональних можливостей (табл. 5.1 – 5.1</w:t>
       </w:r>
       <w:r>
         <w:rPr>
           <w:rFonts w:ascii="Times New Roman" w:hAnsi="Times New Roman"/>
           <w:sz w:val="28"/>
           <w:szCs w:val="28"/>
-          <w:highlight w:val="yellow"/>
-        </w:rPr>
-        <w:t>комплексу задач (</w:t>
+        </w:rPr>
+        <w:t>0</w:t>
       </w:r>
       <w:r>
         <w:rPr>
           <w:rFonts w:ascii="Times New Roman" w:hAnsi="Times New Roman"/>
           <w:sz w:val="28"/>
           <w:szCs w:val="28"/>
-          <w:highlight w:val="yellow"/>
-        </w:rPr>
-        <w:t>КЗ</w:t>
-      </w:r>
-      <w:r>
-        <w:rPr>
-          <w:highlight w:val="yellow"/>
-        </w:rPr>
-        <w:t>)</w:t>
-      </w:r>
-      <w:r>
-        <w:rPr>
-          <w:rFonts w:ascii="Times New Roman" w:hAnsi="Times New Roman"/>
-          <w:sz w:val="28"/>
-          <w:szCs w:val="28"/>
-          <w:highlight w:val="yellow"/>
-        </w:rPr>
-        <w:t xml:space="preserve">. У наступних таблицях наведений перелік випробувань основних функціональних можливостей (табл. </w:t>
-      </w:r>
-      <w:r>
-        <w:rPr>
-          <w:rFonts w:ascii="Times New Roman" w:hAnsi="Times New Roman"/>
-          <w:sz w:val="28"/>
-          <w:szCs w:val="28"/>
-          <w:highlight w:val="yellow"/>
-        </w:rPr>
-        <w:t>5</w:t>
-      </w:r>
-      <w:r>
-        <w:rPr>
-          <w:rFonts w:ascii="Times New Roman" w:hAnsi="Times New Roman"/>
-          <w:sz w:val="28"/>
-          <w:szCs w:val="28"/>
-          <w:highlight w:val="yellow"/>
-        </w:rPr>
-        <w:t xml:space="preserve">.1 – </w:t>
-      </w:r>
-      <w:r>
-        <w:rPr>
-          <w:rFonts w:ascii="Times New Roman" w:hAnsi="Times New Roman"/>
-          <w:sz w:val="28"/>
-          <w:szCs w:val="28"/>
-          <w:highlight w:val="yellow"/>
-        </w:rPr>
-        <w:t>5</w:t>
-      </w:r>
-      <w:r>
-        <w:rPr>
-          <w:rFonts w:ascii="Times New Roman" w:hAnsi="Times New Roman"/>
-          <w:sz w:val="28"/>
-          <w:szCs w:val="28"/>
-          <w:highlight w:val="yellow"/>
-        </w:rPr>
-        <w:t>.16).</w:t>
+        </w:rPr>
+        <w:t>).</w:t>
       </w:r>
     </w:p>
     <w:p>
@@ -2658,6 +2629,600 @@
           <w:szCs w:val="28"/>
         </w:rPr>
         <w:t>Створення нового облікового запису</w:t>
+      </w:r>
+    </w:p>
+    <w:tbl>
+      <w:tblPr>
+        <w:tblW w:w="0" w:type="auto"/>
+        <w:jc w:val="center"/>
+        <w:tblInd w:w="-310" w:type="dxa"/>
+        <w:tblBorders>
+          <w:top w:val="single" w:sz="4" w:space="0" w:color="auto"/>
+          <w:left w:val="single" w:sz="4" w:space="0" w:color="auto"/>
+          <w:bottom w:val="single" w:sz="4" w:space="0" w:color="auto"/>
+          <w:right w:val="single" w:sz="4" w:space="0" w:color="auto"/>
+          <w:insideH w:val="single" w:sz="4" w:space="0" w:color="auto"/>
+          <w:insideV w:val="single" w:sz="4" w:space="0" w:color="auto"/>
+        </w:tblBorders>
+        <w:tblLook w:val="0000" w:firstRow="0" w:lastRow="0" w:firstColumn="0" w:lastColumn="0" w:noHBand="0" w:noVBand="0"/>
+      </w:tblPr>
+      <w:tblGrid>
+        <w:gridCol w:w="3142"/>
+        <w:gridCol w:w="6103"/>
+      </w:tblGrid>
+      <w:tr>
+        <w:tblPrEx>
+          <w:tblCellMar>
+            <w:top w:w="0" w:type="dxa"/>
+            <w:bottom w:w="0" w:type="dxa"/>
+          </w:tblCellMar>
+        </w:tblPrEx>
+        <w:trPr>
+          <w:tblHeader/>
+          <w:jc w:val="center"/>
+        </w:trPr>
+        <w:tc>
+          <w:tcPr>
+            <w:tcW w:w="3142" w:type="dxa"/>
+            <w:vAlign w:val="center"/>
+          </w:tcPr>
+          <w:p>
+            <w:pPr>
+              <w:pStyle w:val="a8"/>
+              <w:rPr>
+                <w:b/>
+                <w:sz w:val="28"/>
+              </w:rPr>
+            </w:pPr>
+            <w:r>
+              <w:rPr>
+                <w:b/>
+                <w:sz w:val="28"/>
+              </w:rPr>
+              <w:t>Мета тесту:</w:t>
+            </w:r>
+          </w:p>
+        </w:tc>
+        <w:tc>
+          <w:tcPr>
+            <w:tcW w:w="6103" w:type="dxa"/>
+            <w:vAlign w:val="center"/>
+          </w:tcPr>
+          <w:p>
+            <w:pPr>
+              <w:pStyle w:val="a8"/>
+              <w:rPr>
+                <w:b/>
+                <w:sz w:val="28"/>
+                <w:lang w:val="ru-RU"/>
+              </w:rPr>
+            </w:pPr>
+            <w:r>
+              <w:rPr>
+                <w:b/>
+                <w:sz w:val="28"/>
+              </w:rPr>
+              <w:t xml:space="preserve">Перевірка функції </w:t>
+            </w:r>
+            <w:r>
+              <w:rPr>
+                <w:b/>
+                <w:sz w:val="28"/>
+                <w:lang w:val="ru-RU"/>
+              </w:rPr>
+              <w:t>“</w:t>
+            </w:r>
+            <w:r>
+              <w:rPr>
+                <w:b/>
+                <w:sz w:val="28"/>
+              </w:rPr>
+              <w:t>Створення нового облікового запису</w:t>
+            </w:r>
+            <w:r>
+              <w:rPr>
+                <w:b/>
+                <w:sz w:val="28"/>
+                <w:lang w:val="ru-RU"/>
+              </w:rPr>
+              <w:t>”</w:t>
+            </w:r>
+          </w:p>
+        </w:tc>
+      </w:tr>
+      <w:tr>
+        <w:tblPrEx>
+          <w:tblCellMar>
+            <w:top w:w="0" w:type="dxa"/>
+            <w:bottom w:w="0" w:type="dxa"/>
+          </w:tblCellMar>
+        </w:tblPrEx>
+        <w:trPr>
+          <w:jc w:val="center"/>
+        </w:trPr>
+        <w:tc>
+          <w:tcPr>
+            <w:tcW w:w="3142" w:type="dxa"/>
+          </w:tcPr>
+          <w:p>
+            <w:pPr>
+              <w:pStyle w:val="a8"/>
+              <w:jc w:val="both"/>
+              <w:rPr>
+                <w:sz w:val="28"/>
+              </w:rPr>
+            </w:pPr>
+            <w:r>
+              <w:rPr>
+                <w:sz w:val="28"/>
+              </w:rPr>
+              <w:t>Початковий стан КЗ:</w:t>
+            </w:r>
+          </w:p>
+        </w:tc>
+        <w:tc>
+          <w:tcPr>
+            <w:tcW w:w="6103" w:type="dxa"/>
+          </w:tcPr>
+          <w:p>
+            <w:pPr>
+              <w:pStyle w:val="a8"/>
+              <w:jc w:val="both"/>
+              <w:rPr>
+                <w:sz w:val="28"/>
+              </w:rPr>
+            </w:pPr>
+            <w:r>
+              <w:rPr>
+                <w:sz w:val="28"/>
+              </w:rPr>
+              <w:t>Відкрито</w:t>
+            </w:r>
+            <w:r>
+              <w:rPr>
+                <w:sz w:val="28"/>
+              </w:rPr>
+              <w:t xml:space="preserve"> </w:t>
+            </w:r>
+            <w:r>
+              <w:rPr>
+                <w:sz w:val="28"/>
+              </w:rPr>
+              <w:t>вікно логіну</w:t>
+            </w:r>
+            <w:r>
+              <w:rPr>
+                <w:sz w:val="28"/>
+              </w:rPr>
+              <w:t>.</w:t>
+            </w:r>
+          </w:p>
+        </w:tc>
+      </w:tr>
+      <w:tr>
+        <w:tblPrEx>
+          <w:tblCellMar>
+            <w:top w:w="0" w:type="dxa"/>
+            <w:bottom w:w="0" w:type="dxa"/>
+          </w:tblCellMar>
+        </w:tblPrEx>
+        <w:trPr>
+          <w:jc w:val="center"/>
+        </w:trPr>
+        <w:tc>
+          <w:tcPr>
+            <w:tcW w:w="3142" w:type="dxa"/>
+          </w:tcPr>
+          <w:p>
+            <w:pPr>
+              <w:pStyle w:val="a8"/>
+              <w:jc w:val="both"/>
+              <w:rPr>
+                <w:sz w:val="28"/>
+              </w:rPr>
+            </w:pPr>
+            <w:r>
+              <w:rPr>
+                <w:sz w:val="28"/>
+              </w:rPr>
+              <w:t>Вхідні дані:</w:t>
+            </w:r>
+          </w:p>
+        </w:tc>
+        <w:tc>
+          <w:tcPr>
+            <w:tcW w:w="6103" w:type="dxa"/>
+          </w:tcPr>
+          <w:p>
+            <w:pPr>
+              <w:pStyle w:val="a8"/>
+              <w:jc w:val="both"/>
+              <w:rPr>
+                <w:sz w:val="28"/>
+              </w:rPr>
+            </w:pPr>
+            <w:r>
+              <w:rPr>
+                <w:sz w:val="28"/>
+              </w:rPr>
+              <w:t xml:space="preserve">Логін та пароль </w:t>
+            </w:r>
+            <w:r>
+              <w:rPr>
+                <w:sz w:val="28"/>
+              </w:rPr>
+              <w:t>користувача</w:t>
+            </w:r>
+            <w:r>
+              <w:rPr>
+                <w:sz w:val="28"/>
+              </w:rPr>
+              <w:t>.</w:t>
+            </w:r>
+          </w:p>
+        </w:tc>
+      </w:tr>
+      <w:tr>
+        <w:tblPrEx>
+          <w:tblCellMar>
+            <w:top w:w="0" w:type="dxa"/>
+            <w:bottom w:w="0" w:type="dxa"/>
+          </w:tblCellMar>
+        </w:tblPrEx>
+        <w:trPr>
+          <w:jc w:val="center"/>
+        </w:trPr>
+        <w:tc>
+          <w:tcPr>
+            <w:tcW w:w="3142" w:type="dxa"/>
+            <w:tcBorders>
+              <w:bottom w:val="nil"/>
+            </w:tcBorders>
+          </w:tcPr>
+          <w:p>
+            <w:pPr>
+              <w:pStyle w:val="a8"/>
+              <w:jc w:val="both"/>
+              <w:rPr>
+                <w:sz w:val="28"/>
+              </w:rPr>
+            </w:pPr>
+            <w:r>
+              <w:rPr>
+                <w:sz w:val="28"/>
+              </w:rPr>
+              <w:t>Схема проведення тесту:</w:t>
+            </w:r>
+          </w:p>
+        </w:tc>
+        <w:tc>
+          <w:tcPr>
+            <w:tcW w:w="6103" w:type="dxa"/>
+            <w:tcBorders>
+              <w:bottom w:val="nil"/>
+            </w:tcBorders>
+          </w:tcPr>
+          <w:p>
+            <w:pPr>
+              <w:pStyle w:val="a8"/>
+              <w:jc w:val="both"/>
+              <w:rPr>
+                <w:sz w:val="28"/>
+                <w:lang w:val="ru-RU"/>
+              </w:rPr>
+            </w:pPr>
+            <w:r>
+              <w:rPr>
+                <w:sz w:val="28"/>
+              </w:rPr>
+              <w:t xml:space="preserve">Ввести логін у поле </w:t>
+            </w:r>
+            <w:r>
+              <w:rPr>
+                <w:sz w:val="28"/>
+                <w:lang w:val="ru-RU"/>
+              </w:rPr>
+              <w:t>“</w:t>
+            </w:r>
+            <w:r>
+              <w:rPr>
+                <w:sz w:val="28"/>
+              </w:rPr>
+              <w:t>Логін</w:t>
+            </w:r>
+            <w:r>
+              <w:rPr>
+                <w:sz w:val="28"/>
+                <w:lang w:val="ru-RU"/>
+              </w:rPr>
+              <w:t>”</w:t>
+            </w:r>
+            <w:r>
+              <w:rPr>
+                <w:sz w:val="28"/>
+              </w:rPr>
+              <w:t xml:space="preserve">, пароль – у поле </w:t>
+            </w:r>
+            <w:r>
+              <w:rPr>
+                <w:sz w:val="28"/>
+                <w:lang w:val="ru-RU"/>
+              </w:rPr>
+              <w:t>“</w:t>
+            </w:r>
+            <w:r>
+              <w:rPr>
+                <w:sz w:val="28"/>
+              </w:rPr>
+              <w:t>Пароль</w:t>
+            </w:r>
+            <w:r>
+              <w:rPr>
+                <w:sz w:val="28"/>
+              </w:rPr>
+              <w:t>”</w:t>
+            </w:r>
+            <w:r>
+              <w:rPr>
+                <w:sz w:val="28"/>
+              </w:rPr>
+              <w:t>, відмітити прапорець “Новий користувач”.</w:t>
+            </w:r>
+            <w:r>
+              <w:rPr>
+                <w:sz w:val="28"/>
+              </w:rPr>
+              <w:t xml:space="preserve"> Натиснути кнопку </w:t>
+            </w:r>
+            <w:r>
+              <w:rPr>
+                <w:sz w:val="28"/>
+                <w:lang w:val="en-US"/>
+              </w:rPr>
+              <w:t>“</w:t>
+            </w:r>
+            <w:r>
+              <w:rPr>
+                <w:sz w:val="28"/>
+              </w:rPr>
+              <w:t>ОК</w:t>
+            </w:r>
+            <w:r>
+              <w:rPr>
+                <w:sz w:val="28"/>
+                <w:lang w:val="en-US"/>
+              </w:rPr>
+              <w:t>”</w:t>
+            </w:r>
+            <w:r>
+              <w:rPr>
+                <w:sz w:val="28"/>
+              </w:rPr>
+              <w:t>.</w:t>
+            </w:r>
+          </w:p>
+        </w:tc>
+      </w:tr>
+      <w:tr>
+        <w:tblPrEx>
+          <w:tblCellMar>
+            <w:top w:w="0" w:type="dxa"/>
+            <w:bottom w:w="0" w:type="dxa"/>
+          </w:tblCellMar>
+        </w:tblPrEx>
+        <w:trPr>
+          <w:jc w:val="center"/>
+        </w:trPr>
+        <w:tc>
+          <w:tcPr>
+            <w:tcW w:w="3142" w:type="dxa"/>
+          </w:tcPr>
+          <w:p>
+            <w:pPr>
+              <w:pStyle w:val="a8"/>
+              <w:jc w:val="both"/>
+              <w:rPr>
+                <w:sz w:val="28"/>
+              </w:rPr>
+            </w:pPr>
+            <w:r>
+              <w:rPr>
+                <w:sz w:val="28"/>
+              </w:rPr>
+              <w:t>Очікуваний результат:</w:t>
+            </w:r>
+          </w:p>
+        </w:tc>
+        <w:tc>
+          <w:tcPr>
+            <w:tcW w:w="6103" w:type="dxa"/>
+          </w:tcPr>
+          <w:p>
+            <w:pPr>
+              <w:pStyle w:val="a8"/>
+              <w:jc w:val="both"/>
+              <w:rPr>
+                <w:sz w:val="28"/>
+              </w:rPr>
+            </w:pPr>
+            <w:r>
+              <w:rPr>
+                <w:sz w:val="28"/>
+              </w:rPr>
+              <w:t>Відкрит</w:t>
+            </w:r>
+            <w:r>
+              <w:rPr>
+                <w:sz w:val="28"/>
+              </w:rPr>
+              <w:t>е вікно обліку із пустими таблицями.</w:t>
+            </w:r>
+          </w:p>
+        </w:tc>
+      </w:tr>
+      <w:tr>
+        <w:tblPrEx>
+          <w:tblCellMar>
+            <w:top w:w="0" w:type="dxa"/>
+            <w:bottom w:w="0" w:type="dxa"/>
+          </w:tblCellMar>
+        </w:tblPrEx>
+        <w:trPr>
+          <w:jc w:val="center"/>
+        </w:trPr>
+        <w:tc>
+          <w:tcPr>
+            <w:tcW w:w="3142" w:type="dxa"/>
+          </w:tcPr>
+          <w:p>
+            <w:pPr>
+              <w:pStyle w:val="a8"/>
+              <w:jc w:val="both"/>
+              <w:rPr>
+                <w:sz w:val="28"/>
+              </w:rPr>
+            </w:pPr>
+            <w:r>
+              <w:rPr>
+                <w:sz w:val="28"/>
+              </w:rPr>
+              <w:lastRenderedPageBreak/>
+              <w:t>Стан КЗ після пров</w:t>
+            </w:r>
+            <w:r>
+              <w:rPr>
+                <w:sz w:val="28"/>
+              </w:rPr>
+              <w:t>е</w:t>
+            </w:r>
+            <w:r>
+              <w:rPr>
+                <w:sz w:val="28"/>
+              </w:rPr>
+              <w:t>дення випробувань:</w:t>
+            </w:r>
+          </w:p>
+        </w:tc>
+        <w:tc>
+          <w:tcPr>
+            <w:tcW w:w="6103" w:type="dxa"/>
+          </w:tcPr>
+          <w:p>
+            <w:pPr>
+              <w:pStyle w:val="a8"/>
+              <w:jc w:val="both"/>
+              <w:rPr>
+                <w:sz w:val="28"/>
+              </w:rPr>
+            </w:pPr>
+            <w:r>
+              <w:rPr>
+                <w:sz w:val="28"/>
+              </w:rPr>
+              <w:t>Відкрите вікно обліку</w:t>
+            </w:r>
+            <w:r>
+              <w:rPr>
+                <w:sz w:val="28"/>
+              </w:rPr>
+              <w:t>. Таблиці порожні.</w:t>
+            </w:r>
+          </w:p>
+        </w:tc>
+      </w:tr>
+    </w:tbl>
+    <w:p>
+      <w:pPr>
+        <w:pStyle w:val="a7"/>
+        <w:spacing w:before="240" w:after="0"/>
+        <w:rPr>
+          <w:b w:val="0"/>
+          <w:i/>
+          <w:sz w:val="28"/>
+          <w:szCs w:val="28"/>
+        </w:rPr>
+      </w:pPr>
+      <w:r>
+        <w:rPr>
+          <w:b w:val="0"/>
+          <w:sz w:val="28"/>
+          <w:szCs w:val="28"/>
+        </w:rPr>
+        <w:t xml:space="preserve">Таблиця </w:t>
+      </w:r>
+      <w:r>
+        <w:rPr>
+          <w:b w:val="0"/>
+          <w:sz w:val="28"/>
+          <w:szCs w:val="28"/>
+        </w:rPr>
+        <w:fldChar w:fldCharType="begin"/>
+      </w:r>
+      <w:r>
+        <w:rPr>
+          <w:b w:val="0"/>
+          <w:sz w:val="28"/>
+          <w:szCs w:val="28"/>
+        </w:rPr>
+        <w:instrText xml:space="preserve"> STYLEREF 1 \s </w:instrText>
+      </w:r>
+      <w:r>
+        <w:rPr>
+          <w:b w:val="0"/>
+          <w:sz w:val="28"/>
+          <w:szCs w:val="28"/>
+        </w:rPr>
+        <w:fldChar w:fldCharType="separate"/>
+      </w:r>
+      <w:r>
+        <w:rPr>
+          <w:b w:val="0"/>
+          <w:noProof/>
+          <w:sz w:val="28"/>
+          <w:szCs w:val="28"/>
+        </w:rPr>
+        <w:t>5</w:t>
+      </w:r>
+      <w:r>
+        <w:rPr>
+          <w:b w:val="0"/>
+          <w:sz w:val="28"/>
+          <w:szCs w:val="28"/>
+        </w:rPr>
+        <w:fldChar w:fldCharType="end"/>
+      </w:r>
+      <w:r>
+        <w:rPr>
+          <w:b w:val="0"/>
+          <w:sz w:val="28"/>
+          <w:szCs w:val="28"/>
+        </w:rPr>
+        <w:t>.</w:t>
+      </w:r>
+      <w:r>
+        <w:rPr>
+          <w:b w:val="0"/>
+          <w:sz w:val="28"/>
+          <w:szCs w:val="28"/>
+        </w:rPr>
+        <w:t>2</w:t>
+      </w:r>
+      <w:r>
+        <w:rPr>
+          <w:b w:val="0"/>
+          <w:sz w:val="28"/>
+          <w:szCs w:val="28"/>
+        </w:rPr>
+        <w:t xml:space="preserve"> – </w:t>
+      </w:r>
+      <w:r>
+        <w:rPr>
+          <w:b w:val="0"/>
+          <w:iCs/>
+          <w:sz w:val="28"/>
+          <w:szCs w:val="28"/>
+        </w:rPr>
+        <w:t>Аутентифікація користувача</w:t>
       </w:r>
     </w:p>
     <w:tbl>
@@ -2676,7 +3241,7 @@
       </w:tblPr>
       <w:tblGrid>
         <w:gridCol w:w="3142"/>
-        <w:gridCol w:w="5782"/>
+        <w:gridCol w:w="6108"/>
       </w:tblGrid>
       <w:tr>
         <w:tblPrEx>
@@ -2713,7 +3278,7 @@
         </w:tc>
         <w:tc>
           <w:tcPr>
-            <w:tcW w:w="5782" w:type="dxa"/>
+            <w:tcW w:w="6108" w:type="dxa"/>
             <w:vAlign w:val="center"/>
           </w:tcPr>
           <w:p>
@@ -2745,7 +3310,7 @@
                 <w:b/>
                 <w:sz w:val="28"/>
               </w:rPr>
-              <w:t>Створення нового облікового запису</w:t>
+              <w:t>Аутентифікація користувача</w:t>
             </w:r>
             <w:r>
               <w:rPr>
@@ -2784,13 +3349,19 @@
               <w:rPr>
                 <w:sz w:val="28"/>
               </w:rPr>
-              <w:t xml:space="preserve">Початковий стан КЗ </w:t>
-            </w:r>
-          </w:p>
-        </w:tc>
-        <w:tc>
-          <w:tcPr>
-            <w:tcW w:w="5782" w:type="dxa"/>
+              <w:t xml:space="preserve">Початковий стан </w:t>
+            </w:r>
+            <w:r>
+              <w:rPr>
+                <w:sz w:val="28"/>
+              </w:rPr>
+              <w:t>КЗ:</w:t>
+            </w:r>
+          </w:p>
+        </w:tc>
+        <w:tc>
+          <w:tcPr>
+            <w:tcW w:w="6108" w:type="dxa"/>
           </w:tcPr>
           <w:p>
             <w:pPr>
@@ -2804,19 +3375,13 @@
               <w:rPr>
                 <w:sz w:val="28"/>
               </w:rPr>
-              <w:t>Відкрито</w:t>
-            </w:r>
-            <w:r>
-              <w:rPr>
-                <w:sz w:val="28"/>
-              </w:rPr>
-              <w:t xml:space="preserve"> </w:t>
-            </w:r>
-            <w:r>
-              <w:rPr>
-                <w:sz w:val="28"/>
-              </w:rPr>
-              <w:t>вікно логіну</w:t>
+              <w:t>Відкрито вікно логіну</w:t>
+            </w:r>
+            <w:r>
+              <w:rPr>
+                <w:sz w:val="28"/>
+              </w:rPr>
+              <w:t>.</w:t>
             </w:r>
           </w:p>
         </w:tc>
@@ -2853,7 +3418,7 @@
         </w:tc>
         <w:tc>
           <w:tcPr>
-            <w:tcW w:w="5782" w:type="dxa"/>
+            <w:tcW w:w="6108" w:type="dxa"/>
           </w:tcPr>
           <w:p>
             <w:pPr>
@@ -2867,13 +3432,13 @@
               <w:rPr>
                 <w:sz w:val="28"/>
               </w:rPr>
-              <w:t xml:space="preserve">Логін та пароль </w:t>
-            </w:r>
-            <w:r>
-              <w:rPr>
-                <w:sz w:val="28"/>
-              </w:rPr>
-              <w:t>користувача</w:t>
+              <w:t>Логін та пароль користувача</w:t>
+            </w:r>
+            <w:r>
+              <w:rPr>
+                <w:sz w:val="28"/>
+              </w:rPr>
+              <w:t>.</w:t>
             </w:r>
           </w:p>
         </w:tc>
@@ -2913,7 +3478,7 @@
         </w:tc>
         <w:tc>
           <w:tcPr>
-            <w:tcW w:w="5782" w:type="dxa"/>
+            <w:tcW w:w="6108" w:type="dxa"/>
             <w:tcBorders>
               <w:bottom w:val="nil"/>
             </w:tcBorders>
@@ -2970,32 +3535,31 @@
               <w:rPr>
                 <w:sz w:val="28"/>
               </w:rPr>
-              <w:t>Пароль</w:t>
-            </w:r>
-            <w:r>
-              <w:rPr>
-                <w:sz w:val="28"/>
-              </w:rPr>
-              <w:t>”</w:t>
-            </w:r>
-            <w:r>
-              <w:rPr>
-                <w:sz w:val="28"/>
-              </w:rPr>
-              <w:t xml:space="preserve">, відмітити прапорець “Новий </w:t>
-            </w:r>
-            <w:r>
-              <w:rPr>
-                <w:sz w:val="28"/>
-              </w:rPr>
-              <w:lastRenderedPageBreak/>
-              <w:t>користувач”.</w:t>
-            </w:r>
-            <w:r>
-              <w:rPr>
-                <w:sz w:val="28"/>
-              </w:rPr>
-              <w:t xml:space="preserve"> Натиснути кнопку </w:t>
+              <w:t>Пароль”, прапорець “Новий користувач”</w:t>
+            </w:r>
+            <w:r>
+              <w:rPr>
+                <w:sz w:val="28"/>
+              </w:rPr>
+              <w:t xml:space="preserve"> не відмічено</w:t>
+            </w:r>
+            <w:r>
+              <w:rPr>
+                <w:sz w:val="28"/>
+              </w:rPr>
+              <w:t>.</w:t>
+            </w:r>
+            <w:r>
+              <w:rPr>
+                <w:sz w:val="28"/>
+              </w:rPr>
+              <w:t xml:space="preserve"> </w:t>
+            </w:r>
+            <w:r>
+              <w:rPr>
+                <w:sz w:val="28"/>
+              </w:rPr>
+              <w:t xml:space="preserve">Натиснути кнопку </w:t>
             </w:r>
             <w:r>
               <w:rPr>
@@ -3052,14 +3616,13 @@
               <w:rPr>
                 <w:sz w:val="28"/>
               </w:rPr>
-              <w:lastRenderedPageBreak/>
               <w:t>Очікуваний результат:</w:t>
             </w:r>
           </w:p>
         </w:tc>
         <w:tc>
           <w:tcPr>
-            <w:tcW w:w="5782" w:type="dxa"/>
+            <w:tcW w:w="6108" w:type="dxa"/>
           </w:tcPr>
           <w:p>
             <w:pPr>
@@ -3073,13 +3636,31 @@
               <w:rPr>
                 <w:sz w:val="28"/>
               </w:rPr>
-              <w:t>Відкрит</w:t>
-            </w:r>
-            <w:r>
-              <w:rPr>
-                <w:sz w:val="28"/>
-              </w:rPr>
-              <w:t>е вікно обліку із пустими таблицями.</w:t>
+              <w:t>Відкрите вікно обліку із таблицями</w:t>
+            </w:r>
+            <w:r>
+              <w:rPr>
+                <w:sz w:val="28"/>
+              </w:rPr>
+              <w:t xml:space="preserve"> з даними</w:t>
+            </w:r>
+            <w:r>
+              <w:rPr>
+                <w:sz w:val="28"/>
+              </w:rPr>
+              <w:t>, що були введені</w:t>
+            </w:r>
+            <w:r>
+              <w:rPr>
+                <w:sz w:val="28"/>
+              </w:rPr>
+              <w:t xml:space="preserve"> раніше</w:t>
+            </w:r>
+            <w:r>
+              <w:rPr>
+                <w:sz w:val="28"/>
+              </w:rPr>
+              <w:t>.</w:t>
             </w:r>
           </w:p>
         </w:tc>
@@ -3128,7 +3709,7 @@
         </w:tc>
         <w:tc>
           <w:tcPr>
-            <w:tcW w:w="5782" w:type="dxa"/>
+            <w:tcW w:w="6108" w:type="dxa"/>
           </w:tcPr>
           <w:p>
             <w:pPr>
@@ -3142,13 +3723,19 @@
               <w:rPr>
                 <w:sz w:val="28"/>
               </w:rPr>
-              <w:t>Відкрите вікно обліку</w:t>
-            </w:r>
-            <w:r>
-              <w:rPr>
-                <w:sz w:val="28"/>
-              </w:rPr>
-              <w:t>. Таблиці порожні.</w:t>
+              <w:t xml:space="preserve">Відкрите вікно обліку. Таблиці </w:t>
+            </w:r>
+            <w:r>
+              <w:rPr>
+                <w:sz w:val="28"/>
+              </w:rPr>
+              <w:t>заповнені даними користувача</w:t>
+            </w:r>
+            <w:r>
+              <w:rPr>
+                <w:sz w:val="28"/>
+              </w:rPr>
+              <w:t>.</w:t>
             </w:r>
           </w:p>
         </w:tc>
@@ -3228,7 +3815,7 @@
           <w:sz w:val="28"/>
           <w:szCs w:val="28"/>
         </w:rPr>
-        <w:t>2</w:t>
+        <w:t>3</w:t>
       </w:r>
       <w:r>
         <w:rPr>
@@ -3245,7 +3832,25 @@
           <w:sz w:val="28"/>
           <w:szCs w:val="28"/>
         </w:rPr>
-        <w:t>Аутентифікація користувача</w:t>
+        <w:t>Введення</w:t>
+      </w:r>
+      <w:r>
+        <w:rPr>
+          <w:b w:val="0"/>
+          <w:iCs/>
+          <w:sz w:val="28"/>
+          <w:szCs w:val="28"/>
+        </w:rPr>
+        <w:t xml:space="preserve"> і збереження</w:t>
+      </w:r>
+      <w:r>
+        <w:rPr>
+          <w:b w:val="0"/>
+          <w:iCs/>
+          <w:sz w:val="28"/>
+          <w:szCs w:val="28"/>
+        </w:rPr>
+        <w:t xml:space="preserve"> даних</w:t>
       </w:r>
     </w:p>
     <w:tbl>
@@ -3264,7 +3869,7 @@
       </w:tblPr>
       <w:tblGrid>
         <w:gridCol w:w="3142"/>
-        <w:gridCol w:w="5782"/>
+        <w:gridCol w:w="6107"/>
       </w:tblGrid>
       <w:tr>
         <w:tblPrEx>
@@ -3301,7 +3906,7 @@
         </w:tc>
         <w:tc>
           <w:tcPr>
-            <w:tcW w:w="5782" w:type="dxa"/>
+            <w:tcW w:w="6107" w:type="dxa"/>
             <w:vAlign w:val="center"/>
           </w:tcPr>
           <w:p>
@@ -3310,7 +3915,6 @@
               <w:rPr>
                 <w:b/>
                 <w:sz w:val="28"/>
-                <w:lang w:val="ru-RU"/>
               </w:rPr>
             </w:pPr>
             <w:r>
@@ -3324,7 +3928,6 @@
               <w:rPr>
                 <w:b/>
                 <w:sz w:val="28"/>
-                <w:lang w:val="ru-RU"/>
               </w:rPr>
               <w:t>“</w:t>
             </w:r>
@@ -3333,13 +3936,26 @@
                 <w:b/>
                 <w:sz w:val="28"/>
               </w:rPr>
-              <w:t>Аутентифікація користувача</w:t>
+              <w:t>Введення</w:t>
             </w:r>
             <w:r>
               <w:rPr>
                 <w:b/>
                 <w:sz w:val="28"/>
-                <w:lang w:val="ru-RU"/>
+              </w:rPr>
+              <w:t xml:space="preserve"> і збереження</w:t>
+            </w:r>
+            <w:r>
+              <w:rPr>
+                <w:b/>
+                <w:sz w:val="28"/>
+              </w:rPr>
+              <w:t xml:space="preserve"> даних</w:t>
+            </w:r>
+            <w:r>
+              <w:rPr>
+                <w:b/>
+                <w:sz w:val="28"/>
               </w:rPr>
               <w:t>”</w:t>
             </w:r>
@@ -3372,13 +3988,19 @@
               <w:rPr>
                 <w:sz w:val="28"/>
               </w:rPr>
-              <w:t xml:space="preserve">Початковий стан КЗ </w:t>
-            </w:r>
-          </w:p>
-        </w:tc>
-        <w:tc>
-          <w:tcPr>
-            <w:tcW w:w="5782" w:type="dxa"/>
+              <w:t xml:space="preserve">Початковий стан </w:t>
+            </w:r>
+            <w:r>
+              <w:rPr>
+                <w:sz w:val="28"/>
+              </w:rPr>
+              <w:t>КЗ:</w:t>
+            </w:r>
+          </w:p>
+        </w:tc>
+        <w:tc>
+          <w:tcPr>
+            <w:tcW w:w="6107" w:type="dxa"/>
           </w:tcPr>
           <w:p>
             <w:pPr>
@@ -3392,7 +4014,19 @@
               <w:rPr>
                 <w:sz w:val="28"/>
               </w:rPr>
-              <w:t>Відкрито вікно логіну</w:t>
+              <w:t xml:space="preserve">Відкрито вікно </w:t>
+            </w:r>
+            <w:r>
+              <w:rPr>
+                <w:sz w:val="28"/>
+              </w:rPr>
+              <w:t>обліку</w:t>
+            </w:r>
+            <w:r>
+              <w:rPr>
+                <w:sz w:val="28"/>
+              </w:rPr>
+              <w:t>.</w:t>
             </w:r>
           </w:p>
         </w:tc>
@@ -3429,7 +4063,7 @@
         </w:tc>
         <w:tc>
           <w:tcPr>
-            <w:tcW w:w="5782" w:type="dxa"/>
+            <w:tcW w:w="6107" w:type="dxa"/>
           </w:tcPr>
           <w:p>
             <w:pPr>
@@ -3443,7 +4077,7 @@
               <w:rPr>
                 <w:sz w:val="28"/>
               </w:rPr>
-              <w:t>Логін та пароль користувача</w:t>
+              <w:t>Дані про двох споживачів, дані про склад, дані про один транспортних засобів, дані про відстань від складу до споживача, відстань між споживачами.</w:t>
             </w:r>
           </w:p>
         </w:tc>
@@ -3477,13 +4111,20 @@
               <w:rPr>
                 <w:sz w:val="28"/>
               </w:rPr>
-              <w:t>Схема проведення тесту:</w:t>
-            </w:r>
-          </w:p>
-        </w:tc>
-        <w:tc>
-          <w:tcPr>
-            <w:tcW w:w="5782" w:type="dxa"/>
+              <w:t xml:space="preserve">Схема проведення </w:t>
+            </w:r>
+            <w:r>
+              <w:rPr>
+                <w:sz w:val="28"/>
+              </w:rPr>
+              <w:lastRenderedPageBreak/>
+              <w:t>тесту:</w:t>
+            </w:r>
+          </w:p>
+        </w:tc>
+        <w:tc>
+          <w:tcPr>
+            <w:tcW w:w="6107" w:type="dxa"/>
             <w:tcBorders>
               <w:bottom w:val="nil"/>
             </w:tcBorders>
@@ -3494,95 +4135,179 @@
               <w:jc w:val="both"/>
               <w:rPr>
                 <w:sz w:val="28"/>
+              </w:rPr>
+            </w:pPr>
+            <w:r>
+              <w:rPr>
+                <w:sz w:val="28"/>
+              </w:rPr>
+              <w:lastRenderedPageBreak/>
+              <w:t xml:space="preserve">Ввести дані про споживачів у таблицю </w:t>
+            </w:r>
+            <w:r>
+              <w:rPr>
+                <w:sz w:val="28"/>
+              </w:rPr>
+              <w:lastRenderedPageBreak/>
+              <w:t xml:space="preserve">“Споживачі”, дані про склад – у таблицю </w:t>
+            </w:r>
+            <w:r>
+              <w:rPr>
+                <w:sz w:val="28"/>
+              </w:rPr>
+              <w:t>“</w:t>
+            </w:r>
+            <w:r>
+              <w:rPr>
+                <w:sz w:val="28"/>
+              </w:rPr>
+              <w:t>Склади</w:t>
+            </w:r>
+            <w:r>
+              <w:rPr>
+                <w:sz w:val="28"/>
+              </w:rPr>
+              <w:t>”</w:t>
+            </w:r>
+            <w:r>
+              <w:rPr>
+                <w:sz w:val="28"/>
+              </w:rPr>
+              <w:t xml:space="preserve">, </w:t>
+            </w:r>
+            <w:r>
+              <w:rPr>
+                <w:sz w:val="28"/>
+              </w:rPr>
+              <w:t xml:space="preserve">транспортні засоби – у таблицю </w:t>
+            </w:r>
+            <w:r>
+              <w:rPr>
+                <w:sz w:val="28"/>
+              </w:rPr>
+              <w:t>“</w:t>
+            </w:r>
+            <w:r>
+              <w:rPr>
+                <w:sz w:val="28"/>
+              </w:rPr>
+              <w:t>Транспортні засоби</w:t>
+            </w:r>
+            <w:r>
+              <w:rPr>
+                <w:sz w:val="28"/>
+              </w:rPr>
+              <w:t>”</w:t>
+            </w:r>
+            <w:r>
+              <w:rPr>
+                <w:sz w:val="28"/>
+              </w:rPr>
+              <w:t>, відстань від складу до сп</w:t>
+            </w:r>
+            <w:r>
+              <w:rPr>
+                <w:sz w:val="28"/>
+              </w:rPr>
+              <w:t>о</w:t>
+            </w:r>
+            <w:r>
+              <w:rPr>
+                <w:sz w:val="28"/>
+              </w:rPr>
+              <w:t xml:space="preserve">живача – у таблицю </w:t>
+            </w:r>
+            <w:r>
+              <w:rPr>
+                <w:sz w:val="28"/>
+              </w:rPr>
+              <w:t>“</w:t>
+            </w:r>
+            <w:r>
+              <w:rPr>
+                <w:sz w:val="28"/>
+              </w:rPr>
+              <w:t>Склад</w:t>
+            </w:r>
+            <w:r>
+              <w:rPr>
+                <w:sz w:val="28"/>
+              </w:rPr>
+              <w:noBreakHyphen/>
+              <w:t>Споживач</w:t>
+            </w:r>
+            <w:r>
+              <w:rPr>
+                <w:sz w:val="28"/>
+              </w:rPr>
+              <w:t>”</w:t>
+            </w:r>
+            <w:r>
+              <w:rPr>
+                <w:sz w:val="28"/>
+              </w:rPr>
+              <w:t xml:space="preserve">, між споживачами – у таблицю </w:t>
+            </w:r>
+            <w:r>
+              <w:rPr>
+                <w:sz w:val="28"/>
+              </w:rPr>
+              <w:t>“</w:t>
+            </w:r>
+            <w:r>
+              <w:rPr>
+                <w:sz w:val="28"/>
+              </w:rPr>
+              <w:t>Споживач</w:t>
+            </w:r>
+            <w:r>
+              <w:rPr>
+                <w:sz w:val="28"/>
+              </w:rPr>
+              <w:noBreakHyphen/>
+              <w:t>Споживач</w:t>
+            </w:r>
+            <w:r>
+              <w:rPr>
+                <w:sz w:val="28"/>
+              </w:rPr>
+              <w:t>”</w:t>
+            </w:r>
+            <w:r>
+              <w:rPr>
+                <w:sz w:val="28"/>
+              </w:rPr>
+              <w:t>.</w:t>
+            </w:r>
+            <w:r>
+              <w:rPr>
+                <w:sz w:val="28"/>
+              </w:rPr>
+              <w:t xml:space="preserve"> Закрити програму. Відкрити заново</w:t>
+            </w:r>
+            <w:r>
+              <w:rPr>
+                <w:sz w:val="28"/>
+              </w:rPr>
+              <w:t xml:space="preserve">, ввести логін, пароль, натиснути кнопку </w:t>
+            </w:r>
+            <w:r>
+              <w:rPr>
+                <w:sz w:val="28"/>
                 <w:lang w:val="ru-RU"/>
               </w:rPr>
-            </w:pPr>
-            <w:r>
-              <w:rPr>
-                <w:sz w:val="28"/>
-              </w:rPr>
-              <w:t xml:space="preserve">Ввести логін у поле </w:t>
+              <w:t>“</w:t>
+            </w:r>
+            <w:r>
+              <w:rPr>
+                <w:sz w:val="28"/>
+              </w:rPr>
+              <w:t>ОК</w:t>
             </w:r>
             <w:r>
               <w:rPr>
                 <w:sz w:val="28"/>
                 <w:lang w:val="ru-RU"/>
-              </w:rPr>
-              <w:t>“</w:t>
-            </w:r>
-            <w:r>
-              <w:rPr>
-                <w:sz w:val="28"/>
-              </w:rPr>
-              <w:t>Логін</w:t>
-            </w:r>
-            <w:r>
-              <w:rPr>
-                <w:sz w:val="28"/>
-                <w:lang w:val="ru-RU"/>
-              </w:rPr>
-              <w:t>”</w:t>
-            </w:r>
-            <w:r>
-              <w:rPr>
-                <w:sz w:val="28"/>
-              </w:rPr>
-              <w:t xml:space="preserve">, пароль – у поле </w:t>
-            </w:r>
-            <w:r>
-              <w:rPr>
-                <w:sz w:val="28"/>
-                <w:lang w:val="ru-RU"/>
-              </w:rPr>
-              <w:t>“</w:t>
-            </w:r>
-            <w:r>
-              <w:rPr>
-                <w:sz w:val="28"/>
-              </w:rPr>
-              <w:t>Пароль”, прапорець “Новий користувач”</w:t>
-            </w:r>
-            <w:r>
-              <w:rPr>
-                <w:sz w:val="28"/>
-              </w:rPr>
-              <w:t xml:space="preserve"> не відмічено</w:t>
-            </w:r>
-            <w:r>
-              <w:rPr>
-                <w:sz w:val="28"/>
-              </w:rPr>
-              <w:t>.</w:t>
-            </w:r>
-            <w:r>
-              <w:rPr>
-                <w:sz w:val="28"/>
-              </w:rPr>
-              <w:t xml:space="preserve"> </w:t>
-            </w:r>
-            <w:r>
-              <w:rPr>
-                <w:sz w:val="28"/>
-              </w:rPr>
-              <w:t xml:space="preserve">Натиснути кнопку </w:t>
-            </w:r>
-            <w:r>
-              <w:rPr>
-                <w:sz w:val="28"/>
-                <w:lang w:val="en-US"/>
-              </w:rPr>
-              <w:t>“</w:t>
-            </w:r>
-            <w:r>
-              <w:rPr>
-                <w:sz w:val="28"/>
-              </w:rPr>
-              <w:t>ОК</w:t>
-            </w:r>
-            <w:r>
-              <w:rPr>
-                <w:sz w:val="28"/>
-                <w:lang w:val="en-US"/>
               </w:rPr>
               <w:t>”</w:t>
             </w:r>
@@ -3621,13 +4346,14 @@
               <w:rPr>
                 <w:sz w:val="28"/>
               </w:rPr>
+              <w:lastRenderedPageBreak/>
               <w:t>Очікуваний результат:</w:t>
             </w:r>
           </w:p>
         </w:tc>
         <w:tc>
           <w:tcPr>
-            <w:tcW w:w="5782" w:type="dxa"/>
+            <w:tcW w:w="6107" w:type="dxa"/>
           </w:tcPr>
           <w:p>
             <w:pPr>
@@ -3647,19 +4373,19 @@
               <w:rPr>
                 <w:sz w:val="28"/>
               </w:rPr>
-              <w:t xml:space="preserve"> з даними</w:t>
-            </w:r>
-            <w:r>
-              <w:rPr>
-                <w:sz w:val="28"/>
-              </w:rPr>
-              <w:t>, що були введені</w:t>
-            </w:r>
-            <w:r>
-              <w:rPr>
-                <w:sz w:val="28"/>
-              </w:rPr>
-              <w:t xml:space="preserve"> раніше</w:t>
+              <w:t xml:space="preserve"> з </w:t>
+            </w:r>
+            <w:r>
+              <w:rPr>
+                <w:sz w:val="28"/>
+              </w:rPr>
+              <w:t xml:space="preserve">новими </w:t>
+            </w:r>
+            <w:r>
+              <w:rPr>
+                <w:sz w:val="28"/>
+              </w:rPr>
+              <w:t>даними</w:t>
             </w:r>
             <w:r>
               <w:rPr>
@@ -3714,7 +4440,7 @@
         </w:tc>
         <w:tc>
           <w:tcPr>
-            <w:tcW w:w="5782" w:type="dxa"/>
+            <w:tcW w:w="6107" w:type="dxa"/>
           </w:tcPr>
           <w:p>
             <w:pPr>
@@ -3728,13 +4454,13 @@
               <w:rPr>
                 <w:sz w:val="28"/>
               </w:rPr>
-              <w:t xml:space="preserve">Відкрите вікно обліку. Таблиці </w:t>
-            </w:r>
-            <w:r>
-              <w:rPr>
-                <w:sz w:val="28"/>
-              </w:rPr>
-              <w:t>заповнені даними користувача</w:t>
+              <w:t xml:space="preserve">Відкрите вікно обліку. </w:t>
+            </w:r>
+            <w:r>
+              <w:rPr>
+                <w:sz w:val="28"/>
+              </w:rPr>
+              <w:t>В таблицях збережені нові дані</w:t>
             </w:r>
             <w:r>
               <w:rPr>
@@ -3820,7 +4546,7 @@
           <w:sz w:val="28"/>
           <w:szCs w:val="28"/>
         </w:rPr>
-        <w:t>3</w:t>
+        <w:t>4</w:t>
       </w:r>
       <w:r>
         <w:rPr>
@@ -3833,29 +4559,10 @@
       <w:r>
         <w:rPr>
           <w:b w:val="0"/>
-          <w:iCs/>
-          <w:sz w:val="28"/>
-          <w:szCs w:val="28"/>
-        </w:rPr>
-        <w:t>Введення</w:t>
-      </w:r>
-      <w:r>
-        <w:rPr>
-          <w:b w:val="0"/>
-          <w:iCs/>
-          <w:sz w:val="28"/>
-          <w:szCs w:val="28"/>
-        </w:rPr>
-        <w:t xml:space="preserve"> і збереження</w:t>
-      </w:r>
-      <w:r>
-        <w:rPr>
-          <w:b w:val="0"/>
-          <w:iCs/>
-          <w:sz w:val="28"/>
-          <w:szCs w:val="28"/>
-        </w:rPr>
-        <w:t xml:space="preserve"> даних</w:t>
+          <w:sz w:val="28"/>
+          <w:szCs w:val="28"/>
+        </w:rPr>
+        <w:t>Введення некоректного імені користувача, складу, типу транспортного засобу</w:t>
       </w:r>
     </w:p>
     <w:tbl>
@@ -3874,7 +4581,7 @@
       </w:tblPr>
       <w:tblGrid>
         <w:gridCol w:w="3142"/>
-        <w:gridCol w:w="5782"/>
+        <w:gridCol w:w="6141"/>
       </w:tblGrid>
       <w:tr>
         <w:tblPrEx>
@@ -3911,7 +4618,7 @@
         </w:tc>
         <w:tc>
           <w:tcPr>
-            <w:tcW w:w="5782" w:type="dxa"/>
+            <w:tcW w:w="6141" w:type="dxa"/>
             <w:vAlign w:val="center"/>
           </w:tcPr>
           <w:p>
@@ -3940,22 +4647,24 @@
               <w:rPr>
                 <w:b/>
                 <w:sz w:val="28"/>
-              </w:rPr>
-              <w:t>Введення</w:t>
+                <w:szCs w:val="28"/>
+              </w:rPr>
+              <w:t xml:space="preserve"> </w:t>
             </w:r>
             <w:r>
               <w:rPr>
                 <w:b/>
                 <w:sz w:val="28"/>
-              </w:rPr>
-              <w:t xml:space="preserve"> і збереження</w:t>
+                <w:szCs w:val="28"/>
+              </w:rPr>
+              <w:t>Введення некоректного імені користувача, складу, типу транспортного засобу</w:t>
             </w:r>
             <w:r>
               <w:rPr>
                 <w:b/>
                 <w:sz w:val="28"/>
               </w:rPr>
-              <w:t xml:space="preserve"> даних</w:t>
+              <w:t xml:space="preserve"> </w:t>
             </w:r>
             <w:r>
               <w:rPr>
@@ -3993,13 +4702,19 @@
               <w:rPr>
                 <w:sz w:val="28"/>
               </w:rPr>
-              <w:t xml:space="preserve">Початковий стан КЗ </w:t>
-            </w:r>
-          </w:p>
-        </w:tc>
-        <w:tc>
-          <w:tcPr>
-            <w:tcW w:w="5782" w:type="dxa"/>
+              <w:t xml:space="preserve">Початковий стан </w:t>
+            </w:r>
+            <w:r>
+              <w:rPr>
+                <w:sz w:val="28"/>
+              </w:rPr>
+              <w:t>КЗ:</w:t>
+            </w:r>
+          </w:p>
+        </w:tc>
+        <w:tc>
+          <w:tcPr>
+            <w:tcW w:w="6141" w:type="dxa"/>
           </w:tcPr>
           <w:p>
             <w:pPr>
@@ -4020,6 +4735,12 @@
                 <w:sz w:val="28"/>
               </w:rPr>
               <w:t>обліку</w:t>
+            </w:r>
+            <w:r>
+              <w:rPr>
+                <w:sz w:val="28"/>
+              </w:rPr>
+              <w:t>.</w:t>
             </w:r>
           </w:p>
         </w:tc>
@@ -4056,7 +4777,7 @@
         </w:tc>
         <w:tc>
           <w:tcPr>
-            <w:tcW w:w="5782" w:type="dxa"/>
+            <w:tcW w:w="6141" w:type="dxa"/>
           </w:tcPr>
           <w:p>
             <w:pPr>
@@ -4070,14 +4791,13 @@
               <w:rPr>
                 <w:sz w:val="28"/>
               </w:rPr>
-              <w:t xml:space="preserve">Дані про двох споживачів, дані про склад, дані про один транспортних засобів, дані про відстань від складу до споживача, відстань </w:t>
-            </w:r>
-            <w:r>
-              <w:rPr>
-                <w:sz w:val="28"/>
-              </w:rPr>
-              <w:lastRenderedPageBreak/>
-              <w:t>між споживачами.</w:t>
+              <w:t>Дані у таблицях обліку</w:t>
+            </w:r>
+            <w:r>
+              <w:rPr>
+                <w:sz w:val="28"/>
+              </w:rPr>
+              <w:t>.</w:t>
             </w:r>
           </w:p>
         </w:tc>
@@ -4111,14 +4831,13 @@
               <w:rPr>
                 <w:sz w:val="28"/>
               </w:rPr>
-              <w:lastRenderedPageBreak/>
               <w:t>Схема проведення тесту:</w:t>
             </w:r>
           </w:p>
         </w:tc>
         <w:tc>
           <w:tcPr>
-            <w:tcW w:w="5782" w:type="dxa"/>
+            <w:tcW w:w="6141" w:type="dxa"/>
             <w:tcBorders>
               <w:bottom w:val="nil"/>
             </w:tcBorders>
@@ -4135,179 +4854,7 @@
               <w:rPr>
                 <w:sz w:val="28"/>
               </w:rPr>
-              <w:t xml:space="preserve">Ввести дані про споживачів у таблицю </w:t>
-            </w:r>
-            <w:r>
-              <w:rPr>
-                <w:sz w:val="28"/>
-              </w:rPr>
-              <w:t xml:space="preserve">“Споживачі”, дані про склад – у таблицю </w:t>
-            </w:r>
-            <w:r>
-              <w:rPr>
-                <w:sz w:val="28"/>
-              </w:rPr>
-              <w:t>“</w:t>
-            </w:r>
-            <w:r>
-              <w:rPr>
-                <w:sz w:val="28"/>
-              </w:rPr>
-              <w:t>Склади</w:t>
-            </w:r>
-            <w:r>
-              <w:rPr>
-                <w:sz w:val="28"/>
-              </w:rPr>
-              <w:t>”</w:t>
-            </w:r>
-            <w:r>
-              <w:rPr>
-                <w:sz w:val="28"/>
-              </w:rPr>
-              <w:t xml:space="preserve">, </w:t>
-            </w:r>
-            <w:r>
-              <w:rPr>
-                <w:sz w:val="28"/>
-              </w:rPr>
-              <w:t xml:space="preserve">транспортні засоби – у таблицю </w:t>
-            </w:r>
-            <w:r>
-              <w:rPr>
-                <w:sz w:val="28"/>
-              </w:rPr>
-              <w:t>“</w:t>
-            </w:r>
-            <w:r>
-              <w:rPr>
-                <w:sz w:val="28"/>
-              </w:rPr>
-              <w:t>Транспортні засоби</w:t>
-            </w:r>
-            <w:r>
-              <w:rPr>
-                <w:sz w:val="28"/>
-              </w:rPr>
-              <w:t>”</w:t>
-            </w:r>
-            <w:r>
-              <w:rPr>
-                <w:sz w:val="28"/>
-              </w:rPr>
-              <w:t>, відстань від складу до сп</w:t>
-            </w:r>
-            <w:r>
-              <w:rPr>
-                <w:sz w:val="28"/>
-              </w:rPr>
-              <w:t>о</w:t>
-            </w:r>
-            <w:r>
-              <w:rPr>
-                <w:sz w:val="28"/>
-              </w:rPr>
-              <w:t xml:space="preserve">живача – у таблицю </w:t>
-            </w:r>
-            <w:r>
-              <w:rPr>
-                <w:sz w:val="28"/>
-              </w:rPr>
-              <w:t>“</w:t>
-            </w:r>
-            <w:r>
-              <w:rPr>
-                <w:sz w:val="28"/>
-              </w:rPr>
-              <w:t>Склад</w:t>
-            </w:r>
-            <w:r>
-              <w:rPr>
-                <w:sz w:val="28"/>
-              </w:rPr>
-              <w:noBreakHyphen/>
-              <w:t>Споживач</w:t>
-            </w:r>
-            <w:r>
-              <w:rPr>
-                <w:sz w:val="28"/>
-              </w:rPr>
-              <w:t>”</w:t>
-            </w:r>
-            <w:r>
-              <w:rPr>
-                <w:sz w:val="28"/>
-              </w:rPr>
-              <w:t xml:space="preserve">, між споживачами – у таблицю </w:t>
-            </w:r>
-            <w:r>
-              <w:rPr>
-                <w:sz w:val="28"/>
-              </w:rPr>
-              <w:t>“</w:t>
-            </w:r>
-            <w:r>
-              <w:rPr>
-                <w:sz w:val="28"/>
-              </w:rPr>
-              <w:t>Споживач</w:t>
-            </w:r>
-            <w:r>
-              <w:rPr>
-                <w:sz w:val="28"/>
-              </w:rPr>
-              <w:noBreakHyphen/>
-              <w:t>Споживач</w:t>
-            </w:r>
-            <w:r>
-              <w:rPr>
-                <w:sz w:val="28"/>
-              </w:rPr>
-              <w:t>”</w:t>
-            </w:r>
-            <w:r>
-              <w:rPr>
-                <w:sz w:val="28"/>
-              </w:rPr>
-              <w:t>.</w:t>
-            </w:r>
-            <w:r>
-              <w:rPr>
-                <w:sz w:val="28"/>
-              </w:rPr>
-              <w:t xml:space="preserve"> Закрити програму. Відкрити заново</w:t>
-            </w:r>
-            <w:r>
-              <w:rPr>
-                <w:sz w:val="28"/>
-              </w:rPr>
-              <w:t xml:space="preserve">, ввести логін, пароль, натиснути кнопку </w:t>
-            </w:r>
-            <w:r>
-              <w:rPr>
-                <w:sz w:val="28"/>
-                <w:lang w:val="ru-RU"/>
-              </w:rPr>
-              <w:t>“</w:t>
-            </w:r>
-            <w:r>
-              <w:rPr>
-                <w:sz w:val="28"/>
-              </w:rPr>
-              <w:t>ОК</w:t>
-            </w:r>
-            <w:r>
-              <w:rPr>
-                <w:sz w:val="28"/>
-                <w:lang w:val="ru-RU"/>
-              </w:rPr>
-              <w:t>”</w:t>
-            </w:r>
-            <w:r>
-              <w:rPr>
-                <w:sz w:val="28"/>
-              </w:rPr>
-              <w:t>.</w:t>
+              <w:t>Додати нового користувача із існуючим раніше іменем. Додати склад із існуючим раніше іменем. Додати існуючий тип транспортного засобу, як новий.</w:t>
             </w:r>
           </w:p>
         </w:tc>
@@ -4344,7 +4891,7 @@
         </w:tc>
         <w:tc>
           <w:tcPr>
-            <w:tcW w:w="5782" w:type="dxa"/>
+            <w:tcW w:w="6141" w:type="dxa"/>
           </w:tcPr>
           <w:p>
             <w:pPr>
@@ -4358,31 +4905,14 @@
               <w:rPr>
                 <w:sz w:val="28"/>
               </w:rPr>
-              <w:t>Відкрите вікно обліку із таблицями</w:t>
-            </w:r>
-            <w:r>
-              <w:rPr>
-                <w:sz w:val="28"/>
-              </w:rPr>
-              <w:t xml:space="preserve"> з </w:t>
-            </w:r>
-            <w:r>
-              <w:rPr>
-                <w:sz w:val="28"/>
-              </w:rPr>
-              <w:t xml:space="preserve">новими </w:t>
-            </w:r>
-            <w:r>
-              <w:rPr>
-                <w:sz w:val="28"/>
-              </w:rPr>
-              <w:t>даними</w:t>
-            </w:r>
-            <w:r>
-              <w:rPr>
-                <w:sz w:val="28"/>
-              </w:rPr>
-              <w:t>.</w:t>
+              <w:t xml:space="preserve">Виведення інформації про помилку – такий споживач/склад/тип транспортного засобу вже </w:t>
+            </w:r>
+            <w:r>
+              <w:rPr>
+                <w:sz w:val="28"/>
+              </w:rPr>
+              <w:lastRenderedPageBreak/>
+              <w:t>існує і анулювання нових введених даних.</w:t>
             </w:r>
           </w:p>
         </w:tc>
@@ -4413,6 +4943,7 @@
               <w:rPr>
                 <w:sz w:val="28"/>
               </w:rPr>
+              <w:lastRenderedPageBreak/>
               <w:t>Стан КЗ після пров</w:t>
             </w:r>
             <w:r>
@@ -4431,7 +4962,7 @@
         </w:tc>
         <w:tc>
           <w:tcPr>
-            <w:tcW w:w="5782" w:type="dxa"/>
+            <w:tcW w:w="6141" w:type="dxa"/>
           </w:tcPr>
           <w:p>
             <w:pPr>
@@ -4445,19 +4976,19 @@
               <w:rPr>
                 <w:sz w:val="28"/>
               </w:rPr>
-              <w:t xml:space="preserve">Відкрите вікно обліку. </w:t>
-            </w:r>
-            <w:r>
-              <w:rPr>
-                <w:sz w:val="28"/>
-              </w:rPr>
-              <w:t>В таблицях збережені нові дані</w:t>
-            </w:r>
-            <w:r>
-              <w:rPr>
-                <w:sz w:val="28"/>
-              </w:rPr>
-              <w:t>.</w:t>
+              <w:t xml:space="preserve">Виведена інформація про помилку – </w:t>
+            </w:r>
+            <w:r>
+              <w:rPr>
+                <w:sz w:val="28"/>
+              </w:rPr>
+              <w:t>такий споживач/склад/тип транспортного засобу вже існує</w:t>
+            </w:r>
+            <w:r>
+              <w:rPr>
+                <w:sz w:val="28"/>
+              </w:rPr>
+              <w:t>. Нові дані не занесені в таблицю.</w:t>
             </w:r>
           </w:p>
         </w:tc>
@@ -4537,7 +5068,7 @@
           <w:sz w:val="28"/>
           <w:szCs w:val="28"/>
         </w:rPr>
-        <w:t>4</w:t>
+        <w:t>5</w:t>
       </w:r>
       <w:r>
         <w:rPr>
@@ -4550,10 +5081,11 @@
       <w:r>
         <w:rPr>
           <w:b w:val="0"/>
-          <w:sz w:val="28"/>
-          <w:szCs w:val="28"/>
-        </w:rPr>
-        <w:t>Введення некоректного імені користувача, складу, типу транспортного засобу</w:t>
+          <w:iCs/>
+          <w:sz w:val="28"/>
+          <w:szCs w:val="28"/>
+        </w:rPr>
+        <w:t>Експорт даних для математичної обробки</w:t>
       </w:r>
     </w:p>
     <w:tbl>
@@ -4572,7 +5104,7 @@
       </w:tblPr>
       <w:tblGrid>
         <w:gridCol w:w="3142"/>
-        <w:gridCol w:w="5782"/>
+        <w:gridCol w:w="6141"/>
       </w:tblGrid>
       <w:tr>
         <w:tblPrEx>
@@ -4609,7 +5141,7 @@
         </w:tc>
         <w:tc>
           <w:tcPr>
-            <w:tcW w:w="5782" w:type="dxa"/>
+            <w:tcW w:w="6141" w:type="dxa"/>
             <w:vAlign w:val="center"/>
           </w:tcPr>
           <w:p>
@@ -4637,25 +5169,11 @@
             <w:r>
               <w:rPr>
                 <w:b/>
+                <w:iCs/>
                 <w:sz w:val="28"/>
                 <w:szCs w:val="28"/>
               </w:rPr>
-              <w:t xml:space="preserve"> </w:t>
-            </w:r>
-            <w:r>
-              <w:rPr>
-                <w:b/>
-                <w:sz w:val="28"/>
-                <w:szCs w:val="28"/>
-              </w:rPr>
-              <w:t>Введення некоректного імені користувача, складу, типу транспортного засобу</w:t>
-            </w:r>
-            <w:r>
-              <w:rPr>
-                <w:b/>
-                <w:sz w:val="28"/>
-              </w:rPr>
-              <w:t xml:space="preserve"> </w:t>
+              <w:t>Експорт даних для математичної обробки</w:t>
             </w:r>
             <w:r>
               <w:rPr>
@@ -4693,13 +5211,19 @@
               <w:rPr>
                 <w:sz w:val="28"/>
               </w:rPr>
-              <w:t xml:space="preserve">Початковий стан КЗ </w:t>
-            </w:r>
-          </w:p>
-        </w:tc>
-        <w:tc>
-          <w:tcPr>
-            <w:tcW w:w="5782" w:type="dxa"/>
+              <w:t xml:space="preserve">Початковий стан </w:t>
+            </w:r>
+            <w:r>
+              <w:rPr>
+                <w:sz w:val="28"/>
+              </w:rPr>
+              <w:t>КЗ:</w:t>
+            </w:r>
+          </w:p>
+        </w:tc>
+        <w:tc>
+          <w:tcPr>
+            <w:tcW w:w="6141" w:type="dxa"/>
           </w:tcPr>
           <w:p>
             <w:pPr>
@@ -4720,6 +5244,12 @@
                 <w:sz w:val="28"/>
               </w:rPr>
               <w:t>обліку</w:t>
+            </w:r>
+            <w:r>
+              <w:rPr>
+                <w:sz w:val="28"/>
+              </w:rPr>
+              <w:t>.</w:t>
             </w:r>
           </w:p>
         </w:tc>
@@ -4756,7 +5286,7 @@
         </w:tc>
         <w:tc>
           <w:tcPr>
-            <w:tcW w:w="5782" w:type="dxa"/>
+            <w:tcW w:w="6141" w:type="dxa"/>
           </w:tcPr>
           <w:p>
             <w:pPr>
@@ -4771,6 +5301,12 @@
                 <w:sz w:val="28"/>
               </w:rPr>
               <w:t>Дані у таблицях обліку</w:t>
+            </w:r>
+            <w:r>
+              <w:rPr>
+                <w:sz w:val="28"/>
+              </w:rPr>
+              <w:t>.</w:t>
             </w:r>
           </w:p>
         </w:tc>
@@ -4810,7 +5346,7 @@
         </w:tc>
         <w:tc>
           <w:tcPr>
-            <w:tcW w:w="5782" w:type="dxa"/>
+            <w:tcW w:w="6141" w:type="dxa"/>
             <w:tcBorders>
               <w:bottom w:val="nil"/>
             </w:tcBorders>
@@ -4827,7 +5363,83 @@
               <w:rPr>
                 <w:sz w:val="28"/>
               </w:rPr>
-              <w:t>Додати нового користувача із існуючим раніше іменем. Додати склад із існуючим раніше іменем. Додати існуючий тип транспортного засобу, як новий.</w:t>
+              <w:t>Обрати пункт меню “Файл – Експортувати у XMDL </w:t>
+            </w:r>
+            <w:r>
+              <w:rPr>
+                <w:sz w:val="28"/>
+              </w:rPr>
+              <w:t>...”</w:t>
+            </w:r>
+            <w:r>
+              <w:rPr>
+                <w:sz w:val="28"/>
+              </w:rPr>
+              <w:t xml:space="preserve">. Обрати будь-який склад і тип транспортного засобу. Натиснути кнопку </w:t>
+            </w:r>
+            <w:r>
+              <w:rPr>
+                <w:sz w:val="28"/>
+                <w:lang w:val="ru-RU"/>
+              </w:rPr>
+              <w:t>“</w:t>
+            </w:r>
+            <w:r>
+              <w:rPr>
+                <w:sz w:val="28"/>
+              </w:rPr>
+              <w:t>ОК</w:t>
+            </w:r>
+            <w:r>
+              <w:rPr>
+                <w:sz w:val="28"/>
+                <w:lang w:val="ru-RU"/>
+              </w:rPr>
+              <w:t>”</w:t>
+            </w:r>
+            <w:r>
+              <w:rPr>
+                <w:sz w:val="28"/>
+              </w:rPr>
+              <w:t>. Вказати шлях і ім’я файлу</w:t>
+            </w:r>
+            <w:r>
+              <w:rPr>
+                <w:sz w:val="28"/>
+              </w:rPr>
+              <w:t xml:space="preserve">. </w:t>
+            </w:r>
+            <w:r>
+              <w:rPr>
+                <w:sz w:val="28"/>
+              </w:rPr>
+              <w:t xml:space="preserve">Натиснути кнопку </w:t>
+            </w:r>
+            <w:r>
+              <w:rPr>
+                <w:sz w:val="28"/>
+                <w:lang w:val="ru-RU"/>
+              </w:rPr>
+              <w:t>“</w:t>
+            </w:r>
+            <w:r>
+              <w:rPr>
+                <w:sz w:val="28"/>
+              </w:rPr>
+              <w:t>Зберегти</w:t>
+            </w:r>
+            <w:r>
+              <w:rPr>
+                <w:sz w:val="28"/>
+                <w:lang w:val="ru-RU"/>
+              </w:rPr>
+              <w:t>”</w:t>
+            </w:r>
+            <w:r>
+              <w:rPr>
+                <w:sz w:val="28"/>
+              </w:rPr>
+              <w:t>.</w:t>
             </w:r>
           </w:p>
         </w:tc>
@@ -4858,14 +5470,13 @@
               <w:rPr>
                 <w:sz w:val="28"/>
               </w:rPr>
-              <w:lastRenderedPageBreak/>
               <w:t>Очікуваний результат:</w:t>
             </w:r>
           </w:p>
         </w:tc>
         <w:tc>
           <w:tcPr>
-            <w:tcW w:w="5782" w:type="dxa"/>
+            <w:tcW w:w="6141" w:type="dxa"/>
           </w:tcPr>
           <w:p>
             <w:pPr>
@@ -4879,7 +5490,7 @@
               <w:rPr>
                 <w:sz w:val="28"/>
               </w:rPr>
-              <w:t>Виведення інформації про помилку – такий споживач/склад/тип транспортного засобу вже існує і анулювання нових введених даних.</w:t>
+              <w:t>Створено новий файл за вказаним шляхом.</w:t>
             </w:r>
           </w:p>
         </w:tc>
@@ -4928,7 +5539,7 @@
         </w:tc>
         <w:tc>
           <w:tcPr>
-            <w:tcW w:w="5782" w:type="dxa"/>
+            <w:tcW w:w="6141" w:type="dxa"/>
           </w:tcPr>
           <w:p>
             <w:pPr>
@@ -4942,19 +5553,7 @@
               <w:rPr>
                 <w:sz w:val="28"/>
               </w:rPr>
-              <w:t xml:space="preserve">Виведена інформація про помилку – </w:t>
-            </w:r>
-            <w:r>
-              <w:rPr>
-                <w:sz w:val="28"/>
-              </w:rPr>
-              <w:t>такий споживач/склад/тип транспортного засобу вже існує</w:t>
-            </w:r>
-            <w:r>
-              <w:rPr>
-                <w:sz w:val="28"/>
-              </w:rPr>
-              <w:t>. Нові дані не занесені в таблицю.</w:t>
+              <w:t>Створено новий файл за вказаним шляхом.</w:t>
             </w:r>
           </w:p>
         </w:tc>
@@ -5034,7 +5633,7 @@
           <w:sz w:val="28"/>
           <w:szCs w:val="28"/>
         </w:rPr>
-        <w:t>5</w:t>
+        <w:t>6</w:t>
       </w:r>
       <w:r>
         <w:rPr>
@@ -5047,11 +5646,10 @@
       <w:r>
         <w:rPr>
           <w:b w:val="0"/>
-          <w:iCs/>
-          <w:sz w:val="28"/>
-          <w:szCs w:val="28"/>
-        </w:rPr>
-        <w:t>Експорт даних для математичної обробки</w:t>
+          <w:sz w:val="28"/>
+          <w:szCs w:val="28"/>
+        </w:rPr>
+        <w:t>Перехід до математичної обробки інформації</w:t>
       </w:r>
     </w:p>
     <w:tbl>
@@ -5070,7 +5668,7 @@
       </w:tblPr>
       <w:tblGrid>
         <w:gridCol w:w="3142"/>
-        <w:gridCol w:w="5782"/>
+        <w:gridCol w:w="6141"/>
       </w:tblGrid>
       <w:tr>
         <w:tblPrEx>
@@ -5107,7 +5705,7 @@
         </w:tc>
         <w:tc>
           <w:tcPr>
-            <w:tcW w:w="5782" w:type="dxa"/>
+            <w:tcW w:w="6141" w:type="dxa"/>
             <w:vAlign w:val="center"/>
           </w:tcPr>
           <w:p>
@@ -5135,11 +5733,10 @@
             <w:r>
               <w:rPr>
                 <w:b/>
-                <w:iCs/>
                 <w:sz w:val="28"/>
                 <w:szCs w:val="28"/>
               </w:rPr>
-              <w:t>Експорт даних для математичної обробки</w:t>
+              <w:t>Перехід до математичної обробки інформації</w:t>
             </w:r>
             <w:r>
               <w:rPr>
@@ -5177,13 +5774,19 @@
               <w:rPr>
                 <w:sz w:val="28"/>
               </w:rPr>
-              <w:t xml:space="preserve">Початковий стан КЗ </w:t>
-            </w:r>
-          </w:p>
-        </w:tc>
-        <w:tc>
-          <w:tcPr>
-            <w:tcW w:w="5782" w:type="dxa"/>
+              <w:t xml:space="preserve">Початковий стан </w:t>
+            </w:r>
+            <w:r>
+              <w:rPr>
+                <w:sz w:val="28"/>
+              </w:rPr>
+              <w:t>КЗ:</w:t>
+            </w:r>
+          </w:p>
+        </w:tc>
+        <w:tc>
+          <w:tcPr>
+            <w:tcW w:w="6141" w:type="dxa"/>
           </w:tcPr>
           <w:p>
             <w:pPr>
@@ -5204,6 +5807,12 @@
                 <w:sz w:val="28"/>
               </w:rPr>
               <w:t>обліку</w:t>
+            </w:r>
+            <w:r>
+              <w:rPr>
+                <w:sz w:val="28"/>
+              </w:rPr>
+              <w:t>.</w:t>
             </w:r>
           </w:p>
         </w:tc>
@@ -5240,7 +5849,7 @@
         </w:tc>
         <w:tc>
           <w:tcPr>
-            <w:tcW w:w="5782" w:type="dxa"/>
+            <w:tcW w:w="6141" w:type="dxa"/>
           </w:tcPr>
           <w:p>
             <w:pPr>
@@ -5255,6 +5864,12 @@
                 <w:sz w:val="28"/>
               </w:rPr>
               <w:t>Дані у таблицях обліку</w:t>
+            </w:r>
+            <w:r>
+              <w:rPr>
+                <w:sz w:val="28"/>
+              </w:rPr>
+              <w:t>.</w:t>
             </w:r>
           </w:p>
         </w:tc>
@@ -5288,13 +5903,20 @@
               <w:rPr>
                 <w:sz w:val="28"/>
               </w:rPr>
-              <w:t>Схема проведення тесту:</w:t>
-            </w:r>
-          </w:p>
-        </w:tc>
-        <w:tc>
-          <w:tcPr>
-            <w:tcW w:w="5782" w:type="dxa"/>
+              <w:t xml:space="preserve">Схема проведення </w:t>
+            </w:r>
+            <w:r>
+              <w:rPr>
+                <w:sz w:val="28"/>
+              </w:rPr>
+              <w:lastRenderedPageBreak/>
+              <w:t>тесту:</w:t>
+            </w:r>
+          </w:p>
+        </w:tc>
+        <w:tc>
+          <w:tcPr>
+            <w:tcW w:w="6141" w:type="dxa"/>
             <w:tcBorders>
               <w:bottom w:val="nil"/>
             </w:tcBorders>
@@ -5310,26 +5932,76 @@
             <w:r>
               <w:rPr>
                 <w:sz w:val="28"/>
-              </w:rPr>
-              <w:t>Обрати пункт меню “Файл – Експортувати у XMDL </w:t>
-            </w:r>
-            <w:r>
-              <w:rPr>
-                <w:sz w:val="28"/>
+                <w:lang w:val="ru-RU"/>
+              </w:rPr>
+              <w:lastRenderedPageBreak/>
+              <w:t xml:space="preserve">Обрати пункт меню </w:t>
+            </w:r>
+            <w:r>
+              <w:rPr>
+                <w:sz w:val="28"/>
+                <w:lang w:val="ru-RU"/>
+              </w:rPr>
+              <w:t>“</w:t>
+            </w:r>
+            <w:r>
+              <w:rPr>
+                <w:sz w:val="28"/>
+              </w:rPr>
+              <w:t>Файл</w:t>
+            </w:r>
+            <w:r>
+              <w:rPr>
+                <w:sz w:val="28"/>
+                <w:lang w:val="ru-RU"/>
+              </w:rPr>
+              <w:t xml:space="preserve"> – </w:t>
+            </w:r>
+            <w:r>
+              <w:rPr>
+                <w:sz w:val="28"/>
+              </w:rPr>
+              <w:t xml:space="preserve">Вирішити </w:t>
+            </w:r>
+            <w:r>
+              <w:rPr>
+                <w:sz w:val="28"/>
+              </w:rPr>
+              <w:lastRenderedPageBreak/>
+              <w:t>задачу</w:t>
+            </w:r>
+            <w:r>
+              <w:rPr>
+                <w:sz w:val="28"/>
+                <w:lang w:val="en-US"/>
+              </w:rPr>
+              <w:t> </w:t>
+            </w:r>
+            <w:r>
+              <w:rPr>
+                <w:sz w:val="28"/>
+                <w:lang w:val="ru-RU"/>
               </w:rPr>
               <w:t>...”</w:t>
             </w:r>
             <w:r>
               <w:rPr>
                 <w:sz w:val="28"/>
-              </w:rPr>
-              <w:t xml:space="preserve">. Обрати будь-який склад і тип транспортного засобу. Натиснути кнопку </w:t>
-            </w:r>
-            <w:r>
-              <w:rPr>
-                <w:sz w:val="28"/>
                 <w:lang w:val="ru-RU"/>
               </w:rPr>
+              <w:t xml:space="preserve">. </w:t>
+            </w:r>
+            <w:r>
+              <w:rPr>
+                <w:sz w:val="28"/>
+              </w:rPr>
+              <w:t xml:space="preserve">Обрати будь-який склад і тип транспортного засобу. Натиснути кнопку </w:t>
+            </w:r>
+            <w:r>
+              <w:rPr>
+                <w:sz w:val="28"/>
+                <w:lang w:val="ru-RU"/>
+              </w:rPr>
               <w:t>“</w:t>
             </w:r>
             <w:r>
@@ -5337,44 +6009,6 @@
                 <w:sz w:val="28"/>
               </w:rPr>
               <w:t>ОК</w:t>
-            </w:r>
-            <w:r>
-              <w:rPr>
-                <w:sz w:val="28"/>
-                <w:lang w:val="ru-RU"/>
-              </w:rPr>
-              <w:t>”</w:t>
-            </w:r>
-            <w:r>
-              <w:rPr>
-                <w:sz w:val="28"/>
-              </w:rPr>
-              <w:t>. Вказати шлях і ім’я файлу</w:t>
-            </w:r>
-            <w:r>
-              <w:rPr>
-                <w:sz w:val="28"/>
-              </w:rPr>
-              <w:t xml:space="preserve">. </w:t>
-            </w:r>
-            <w:r>
-              <w:rPr>
-                <w:sz w:val="28"/>
-              </w:rPr>
-              <w:t xml:space="preserve">Натиснути кнопку </w:t>
-            </w:r>
-            <w:r>
-              <w:rPr>
-                <w:sz w:val="28"/>
-                <w:lang w:val="ru-RU"/>
-              </w:rPr>
-              <w:t>“</w:t>
-            </w:r>
-            <w:r>
-              <w:rPr>
-                <w:sz w:val="28"/>
-              </w:rPr>
-              <w:t>Зберегти</w:t>
             </w:r>
             <w:r>
               <w:rPr>
@@ -5418,13 +6052,14 @@
               <w:rPr>
                 <w:sz w:val="28"/>
               </w:rPr>
+              <w:lastRenderedPageBreak/>
               <w:t>Очікуваний результат:</w:t>
             </w:r>
           </w:p>
         </w:tc>
         <w:tc>
           <w:tcPr>
-            <w:tcW w:w="5782" w:type="dxa"/>
+            <w:tcW w:w="6141" w:type="dxa"/>
           </w:tcPr>
           <w:p>
             <w:pPr>
@@ -5432,13 +6067,125 @@
               <w:jc w:val="both"/>
               <w:rPr>
                 <w:sz w:val="28"/>
-              </w:rPr>
-            </w:pPr>
-            <w:r>
-              <w:rPr>
-                <w:sz w:val="28"/>
-              </w:rPr>
-              <w:t>Створено новий файл за вказаним шляхом.</w:t>
+                <w:lang w:val="ru-RU"/>
+              </w:rPr>
+            </w:pPr>
+            <w:r>
+              <w:rPr>
+                <w:sz w:val="28"/>
+              </w:rPr>
+              <w:t xml:space="preserve">Відкрито вікно математичної обробки інформації. Поля характеристик транспортних засобів заповнені відповідно до даних у таблиці </w:t>
+            </w:r>
+            <w:r>
+              <w:rPr>
+                <w:sz w:val="28"/>
+                <w:lang w:val="ru-RU"/>
+              </w:rPr>
+              <w:t>“</w:t>
+            </w:r>
+            <w:r>
+              <w:rPr>
+                <w:sz w:val="28"/>
+              </w:rPr>
+              <w:t>Транспортні засоби</w:t>
+            </w:r>
+            <w:r>
+              <w:rPr>
+                <w:sz w:val="28"/>
+                <w:lang w:val="ru-RU"/>
+              </w:rPr>
+              <w:t>”</w:t>
+            </w:r>
+            <w:r>
+              <w:rPr>
+                <w:sz w:val="28"/>
+                <w:lang w:val="ru-RU"/>
+              </w:rPr>
+              <w:t xml:space="preserve">. </w:t>
+            </w:r>
+            <w:r>
+              <w:rPr>
+                <w:sz w:val="28"/>
+              </w:rPr>
+              <w:t xml:space="preserve">На графічній </w:t>
+            </w:r>
+            <w:r>
+              <w:rPr>
+                <w:sz w:val="28"/>
+              </w:rPr>
+              <w:t>панелі схематичн</w:t>
+            </w:r>
+            <w:r>
+              <w:rPr>
+                <w:sz w:val="28"/>
+              </w:rPr>
+              <w:t>о</w:t>
+            </w:r>
+            <w:r>
+              <w:rPr>
+                <w:sz w:val="28"/>
+              </w:rPr>
+              <w:t xml:space="preserve"> зображено</w:t>
+            </w:r>
+            <w:r>
+              <w:rPr>
+                <w:sz w:val="28"/>
+              </w:rPr>
+              <w:t xml:space="preserve"> склад і споживачі відповідно до даних у таблицях </w:t>
+            </w:r>
+            <w:r>
+              <w:rPr>
+                <w:sz w:val="28"/>
+                <w:lang w:val="ru-RU"/>
+              </w:rPr>
+              <w:t>“</w:t>
+            </w:r>
+            <w:r>
+              <w:rPr>
+                <w:sz w:val="28"/>
+              </w:rPr>
+              <w:t>Склади</w:t>
+            </w:r>
+            <w:r>
+              <w:rPr>
+                <w:sz w:val="28"/>
+                <w:lang w:val="ru-RU"/>
+              </w:rPr>
+              <w:t>”</w:t>
+            </w:r>
+            <w:r>
+              <w:rPr>
+                <w:sz w:val="28"/>
+                <w:lang w:val="ru-RU"/>
+              </w:rPr>
+              <w:t xml:space="preserve"> і </w:t>
+            </w:r>
+            <w:r>
+              <w:rPr>
+                <w:sz w:val="28"/>
+                <w:lang w:val="ru-RU"/>
+              </w:rPr>
+              <w:t>“</w:t>
+            </w:r>
+            <w:r>
+              <w:rPr>
+                <w:sz w:val="28"/>
+              </w:rPr>
+              <w:t>Споживачі</w:t>
+            </w:r>
+            <w:r>
+              <w:rPr>
+                <w:sz w:val="28"/>
+                <w:lang w:val="ru-RU"/>
+              </w:rPr>
+              <w:t>”</w:t>
+            </w:r>
+            <w:r>
+              <w:rPr>
+                <w:sz w:val="28"/>
+                <w:lang w:val="ru-RU"/>
+              </w:rPr>
+              <w:t>.</w:t>
             </w:r>
           </w:p>
         </w:tc>
@@ -5487,7 +6234,7 @@
         </w:tc>
         <w:tc>
           <w:tcPr>
-            <w:tcW w:w="5782" w:type="dxa"/>
+            <w:tcW w:w="6141" w:type="dxa"/>
           </w:tcPr>
           <w:p>
             <w:pPr>
@@ -5501,7 +6248,106 @@
               <w:rPr>
                 <w:sz w:val="28"/>
               </w:rPr>
-              <w:t>Створено новий файл за вказаним шляхом.</w:t>
+              <w:t>Відкрито вікно математичної обробки інформації.</w:t>
+            </w:r>
+            <w:r>
+              <w:rPr>
+                <w:sz w:val="28"/>
+              </w:rPr>
+              <w:t xml:space="preserve"> Відповідно до даних таблиці </w:t>
+            </w:r>
+            <w:r>
+              <w:rPr>
+                <w:sz w:val="28"/>
+                <w:lang w:val="ru-RU"/>
+              </w:rPr>
+              <w:t>“</w:t>
+            </w:r>
+            <w:r>
+              <w:rPr>
+                <w:sz w:val="28"/>
+              </w:rPr>
+              <w:t>Транспортні засоби</w:t>
+            </w:r>
+            <w:r>
+              <w:rPr>
+                <w:sz w:val="28"/>
+                <w:lang w:val="ru-RU"/>
+              </w:rPr>
+              <w:t>”</w:t>
+            </w:r>
+            <w:r>
+              <w:rPr>
+                <w:sz w:val="28"/>
+                <w:lang w:val="ru-RU"/>
+              </w:rPr>
+              <w:t xml:space="preserve"> </w:t>
+            </w:r>
+            <w:r>
+              <w:rPr>
+                <w:sz w:val="28"/>
+              </w:rPr>
+              <w:t xml:space="preserve">заповнені поля характеристик транспортних засобів. На графічній панелі схематично відображаються склад і споживачі відповідно до </w:t>
+            </w:r>
+            <w:r>
+              <w:rPr>
+                <w:sz w:val="28"/>
+              </w:rPr>
+              <w:t xml:space="preserve">даних таблиць </w:t>
+            </w:r>
+            <w:r>
+              <w:rPr>
+                <w:sz w:val="28"/>
+                <w:lang w:val="ru-RU"/>
+              </w:rPr>
+              <w:t>“</w:t>
+            </w:r>
+            <w:r>
+              <w:rPr>
+                <w:sz w:val="28"/>
+              </w:rPr>
+              <w:t>Склади</w:t>
+            </w:r>
+            <w:r>
+              <w:rPr>
+                <w:sz w:val="28"/>
+                <w:lang w:val="ru-RU"/>
+              </w:rPr>
+              <w:t>”</w:t>
+            </w:r>
+            <w:r>
+              <w:rPr>
+                <w:sz w:val="28"/>
+                <w:lang w:val="ru-RU"/>
+              </w:rPr>
+              <w:t xml:space="preserve"> і </w:t>
+            </w:r>
+            <w:r>
+              <w:rPr>
+                <w:sz w:val="28"/>
+                <w:lang w:val="ru-RU"/>
+              </w:rPr>
+              <w:t>“</w:t>
+            </w:r>
+            <w:r>
+              <w:rPr>
+                <w:sz w:val="28"/>
+              </w:rPr>
+              <w:t>Споживачі</w:t>
+            </w:r>
+            <w:r>
+              <w:rPr>
+                <w:sz w:val="28"/>
+                <w:lang w:val="ru-RU"/>
+              </w:rPr>
+              <w:t>”</w:t>
+            </w:r>
+            <w:r>
+              <w:rPr>
+                <w:sz w:val="28"/>
+                <w:lang w:val="ru-RU"/>
+              </w:rPr>
+              <w:t>.</w:t>
             </w:r>
           </w:p>
         </w:tc>
@@ -5581,7 +6427,7 @@
           <w:sz w:val="28"/>
           <w:szCs w:val="28"/>
         </w:rPr>
-        <w:t>6</w:t>
+        <w:t>7</w:t>
       </w:r>
       <w:r>
         <w:rPr>
@@ -5597,7 +6443,7 @@
           <w:sz w:val="28"/>
           <w:szCs w:val="28"/>
         </w:rPr>
-        <w:t>Перехід до математичної обробки інформації</w:t>
+        <w:t>Завантаження раніше експортованих даних у програму математичної обробки інформації</w:t>
       </w:r>
     </w:p>
     <w:tbl>
@@ -5616,7 +6462,7 @@
       </w:tblPr>
       <w:tblGrid>
         <w:gridCol w:w="3142"/>
-        <w:gridCol w:w="5782"/>
+        <w:gridCol w:w="6141"/>
       </w:tblGrid>
       <w:tr>
         <w:tblPrEx>
@@ -5653,7 +6499,7 @@
         </w:tc>
         <w:tc>
           <w:tcPr>
-            <w:tcW w:w="5782" w:type="dxa"/>
+            <w:tcW w:w="6141" w:type="dxa"/>
             <w:vAlign w:val="center"/>
           </w:tcPr>
           <w:p>
@@ -5684,7 +6530,22 @@
                 <w:sz w:val="28"/>
                 <w:szCs w:val="28"/>
               </w:rPr>
-              <w:t>Перехід до математичної обробки інформації</w:t>
+              <w:t xml:space="preserve"> </w:t>
+            </w:r>
+            <w:r>
+              <w:rPr>
+                <w:b/>
+                <w:sz w:val="28"/>
+                <w:szCs w:val="28"/>
+              </w:rPr>
+              <w:t>Завантаження раніше експортованих даних</w:t>
+            </w:r>
+            <w:r>
+              <w:rPr>
+                <w:b/>
+                <w:sz w:val="28"/>
+              </w:rPr>
+              <w:t xml:space="preserve"> </w:t>
             </w:r>
             <w:r>
               <w:rPr>
@@ -5722,14 +6583,19 @@
               <w:rPr>
                 <w:sz w:val="28"/>
               </w:rPr>
-              <w:lastRenderedPageBreak/>
-              <w:t xml:space="preserve">Початковий стан КЗ </w:t>
-            </w:r>
-          </w:p>
-        </w:tc>
-        <w:tc>
-          <w:tcPr>
-            <w:tcW w:w="5782" w:type="dxa"/>
+              <w:t xml:space="preserve">Початковий стан </w:t>
+            </w:r>
+            <w:r>
+              <w:rPr>
+                <w:sz w:val="28"/>
+              </w:rPr>
+              <w:t>КЗ:</w:t>
+            </w:r>
+          </w:p>
+        </w:tc>
+        <w:tc>
+          <w:tcPr>
+            <w:tcW w:w="6141" w:type="dxa"/>
           </w:tcPr>
           <w:p>
             <w:pPr>
@@ -5749,7 +6615,13 @@
               <w:rPr>
                 <w:sz w:val="28"/>
               </w:rPr>
-              <w:t>обліку</w:t>
+              <w:t>математичної обробки інформації</w:t>
+            </w:r>
+            <w:r>
+              <w:rPr>
+                <w:sz w:val="28"/>
+              </w:rPr>
+              <w:t>.</w:t>
             </w:r>
           </w:p>
         </w:tc>
@@ -5786,7 +6658,7 @@
         </w:tc>
         <w:tc>
           <w:tcPr>
-            <w:tcW w:w="5782" w:type="dxa"/>
+            <w:tcW w:w="6141" w:type="dxa"/>
           </w:tcPr>
           <w:p>
             <w:pPr>
@@ -5800,7 +6672,7 @@
               <w:rPr>
                 <w:sz w:val="28"/>
               </w:rPr>
-              <w:t>Дані у таблицях обліку</w:t>
+              <w:t>Файл, що було створено раніше за допомогою функції експорту.</w:t>
             </w:r>
           </w:p>
         </w:tc>
@@ -5840,7 +6712,7 @@
         </w:tc>
         <w:tc>
           <w:tcPr>
-            <w:tcW w:w="5782" w:type="dxa"/>
+            <w:tcW w:w="6141" w:type="dxa"/>
             <w:tcBorders>
               <w:bottom w:val="nil"/>
             </w:tcBorders>
@@ -5856,75 +6728,46 @@
             <w:r>
               <w:rPr>
                 <w:sz w:val="28"/>
+              </w:rPr>
+              <w:t xml:space="preserve">Обрати пункт меню </w:t>
+            </w:r>
+            <w:r>
+              <w:rPr>
+                <w:sz w:val="28"/>
+              </w:rPr>
+              <w:t>“Файл – Завантажити дані …”</w:t>
+            </w:r>
+            <w:r>
+              <w:rPr>
+                <w:sz w:val="28"/>
+              </w:rPr>
+              <w:t>.</w:t>
+            </w:r>
+            <w:r>
+              <w:rPr>
+                <w:sz w:val="28"/>
+              </w:rPr>
+              <w:t xml:space="preserve"> Обрати файл, що було створено раніше. </w:t>
+            </w:r>
+            <w:r>
+              <w:rPr>
+                <w:sz w:val="28"/>
+              </w:rPr>
+              <w:lastRenderedPageBreak/>
+              <w:t xml:space="preserve">Натиснути кнопку </w:t>
+            </w:r>
+            <w:r>
+              <w:rPr>
+                <w:sz w:val="28"/>
                 <w:lang w:val="ru-RU"/>
               </w:rPr>
-              <w:t xml:space="preserve">Обрати пункт меню </w:t>
-            </w:r>
-            <w:r>
-              <w:rPr>
-                <w:sz w:val="28"/>
-                <w:lang w:val="ru-RU"/>
-              </w:rPr>
               <w:t>“</w:t>
             </w:r>
             <w:r>
               <w:rPr>
                 <w:sz w:val="28"/>
               </w:rPr>
-              <w:t>Файл</w:t>
-            </w:r>
-            <w:r>
-              <w:rPr>
-                <w:sz w:val="28"/>
-                <w:lang w:val="ru-RU"/>
-              </w:rPr>
-              <w:t xml:space="preserve"> – </w:t>
-            </w:r>
-            <w:r>
-              <w:rPr>
-                <w:sz w:val="28"/>
-              </w:rPr>
-              <w:t>Вирішити задачу</w:t>
-            </w:r>
-            <w:r>
-              <w:rPr>
-                <w:sz w:val="28"/>
-                <w:lang w:val="en-US"/>
-              </w:rPr>
-              <w:t> </w:t>
-            </w:r>
-            <w:r>
-              <w:rPr>
-                <w:sz w:val="28"/>
-                <w:lang w:val="ru-RU"/>
-              </w:rPr>
-              <w:t>...”</w:t>
-            </w:r>
-            <w:r>
-              <w:rPr>
-                <w:sz w:val="28"/>
-                <w:lang w:val="ru-RU"/>
-              </w:rPr>
-              <w:t xml:space="preserve">. </w:t>
-            </w:r>
-            <w:r>
-              <w:rPr>
-                <w:sz w:val="28"/>
-              </w:rPr>
-              <w:t xml:space="preserve">Обрати будь-який склад і тип транспортного засобу. Натиснути кнопку </w:t>
-            </w:r>
-            <w:r>
-              <w:rPr>
-                <w:sz w:val="28"/>
-                <w:lang w:val="ru-RU"/>
-              </w:rPr>
-              <w:t>“</w:t>
-            </w:r>
-            <w:r>
-              <w:rPr>
-                <w:sz w:val="28"/>
-              </w:rPr>
-              <w:t>ОК</w:t>
+              <w:t>Відкрити</w:t>
             </w:r>
             <w:r>
               <w:rPr>
@@ -5968,13 +6811,14 @@
               <w:rPr>
                 <w:sz w:val="28"/>
               </w:rPr>
+              <w:lastRenderedPageBreak/>
               <w:t>Очікуваний результат:</w:t>
             </w:r>
           </w:p>
         </w:tc>
         <w:tc>
           <w:tcPr>
-            <w:tcW w:w="5782" w:type="dxa"/>
+            <w:tcW w:w="6141" w:type="dxa"/>
           </w:tcPr>
           <w:p>
             <w:pPr>
@@ -5982,53 +6826,13 @@
               <w:jc w:val="both"/>
               <w:rPr>
                 <w:sz w:val="28"/>
-                <w:lang w:val="ru-RU"/>
-              </w:rPr>
-            </w:pPr>
-            <w:r>
-              <w:rPr>
-                <w:sz w:val="28"/>
-              </w:rPr>
-              <w:t xml:space="preserve">Відкрито вікно математичної обробки інформації. Поля характеристик транспортних засобів заповнені відповідно до даних у таблиці </w:t>
-            </w:r>
-            <w:r>
-              <w:rPr>
-                <w:sz w:val="28"/>
-                <w:lang w:val="ru-RU"/>
-              </w:rPr>
-              <w:t>“</w:t>
-            </w:r>
-            <w:r>
-              <w:rPr>
-                <w:sz w:val="28"/>
-              </w:rPr>
-              <w:t>Транспортні засоби</w:t>
-            </w:r>
-            <w:r>
-              <w:rPr>
-                <w:sz w:val="28"/>
-                <w:lang w:val="ru-RU"/>
-              </w:rPr>
-              <w:t>”</w:t>
-            </w:r>
-            <w:r>
-              <w:rPr>
-                <w:sz w:val="28"/>
-                <w:lang w:val="ru-RU"/>
-              </w:rPr>
-              <w:t xml:space="preserve">. </w:t>
-            </w:r>
-            <w:r>
-              <w:rPr>
-                <w:sz w:val="28"/>
-              </w:rPr>
-              <w:t xml:space="preserve">На графічній </w:t>
-            </w:r>
-            <w:r>
-              <w:rPr>
-                <w:sz w:val="28"/>
-              </w:rPr>
-              <w:t>панелі схематичн</w:t>
+              </w:rPr>
+            </w:pPr>
+            <w:r>
+              <w:rPr>
+                <w:sz w:val="28"/>
+              </w:rPr>
+              <w:t>На графічній панелі схематичн</w:t>
             </w:r>
             <w:r>
               <w:rPr>
@@ -6040,60 +6844,13 @@
               <w:rPr>
                 <w:sz w:val="28"/>
               </w:rPr>
-              <w:t xml:space="preserve"> зображено</w:t>
-            </w:r>
-            <w:r>
-              <w:rPr>
-                <w:sz w:val="28"/>
-              </w:rPr>
-              <w:t xml:space="preserve"> склад і споживачі відповідно до даних у таблицях </w:t>
-            </w:r>
-            <w:r>
-              <w:rPr>
-                <w:sz w:val="28"/>
-                <w:lang w:val="ru-RU"/>
-              </w:rPr>
-              <w:t>“</w:t>
-            </w:r>
-            <w:r>
-              <w:rPr>
-                <w:sz w:val="28"/>
-              </w:rPr>
-              <w:t>Склади</w:t>
-            </w:r>
-            <w:r>
-              <w:rPr>
-                <w:sz w:val="28"/>
-                <w:lang w:val="ru-RU"/>
-              </w:rPr>
-              <w:t>”</w:t>
-            </w:r>
-            <w:r>
-              <w:rPr>
-                <w:sz w:val="28"/>
-                <w:lang w:val="ru-RU"/>
-              </w:rPr>
-              <w:t xml:space="preserve"> і </w:t>
-            </w:r>
-            <w:r>
-              <w:rPr>
-                <w:sz w:val="28"/>
-                <w:lang w:val="ru-RU"/>
-              </w:rPr>
-              <w:t>“</w:t>
-            </w:r>
-            <w:r>
-              <w:rPr>
-                <w:sz w:val="28"/>
-              </w:rPr>
-              <w:t>Споживачі</w:t>
-            </w:r>
-            <w:r>
-              <w:rPr>
-                <w:sz w:val="28"/>
-                <w:lang w:val="ru-RU"/>
-              </w:rPr>
-              <w:t>”</w:t>
+              <w:t xml:space="preserve"> зображено склад і споживачі відповідно до даних </w:t>
+            </w:r>
+            <w:r>
+              <w:rPr>
+                <w:sz w:val="28"/>
+              </w:rPr>
+              <w:t>які були експортовані</w:t>
             </w:r>
             <w:r>
               <w:rPr>
@@ -6149,7 +6906,7 @@
         </w:tc>
         <w:tc>
           <w:tcPr>
-            <w:tcW w:w="5782" w:type="dxa"/>
+            <w:tcW w:w="6141" w:type="dxa"/>
           </w:tcPr>
           <w:p>
             <w:pPr>
@@ -6163,99 +6920,19 @@
               <w:rPr>
                 <w:sz w:val="28"/>
               </w:rPr>
-              <w:t>Відкрито вікно математичної обробки інформації.</w:t>
-            </w:r>
-            <w:r>
-              <w:rPr>
-                <w:sz w:val="28"/>
-              </w:rPr>
-              <w:t xml:space="preserve"> Відповідно до даних таблиці </w:t>
-            </w:r>
-            <w:r>
-              <w:rPr>
-                <w:sz w:val="28"/>
-                <w:lang w:val="ru-RU"/>
-              </w:rPr>
-              <w:t>“</w:t>
-            </w:r>
-            <w:r>
-              <w:rPr>
-                <w:sz w:val="28"/>
-              </w:rPr>
-              <w:t>Транспортні засоби</w:t>
-            </w:r>
-            <w:r>
-              <w:rPr>
-                <w:sz w:val="28"/>
-                <w:lang w:val="ru-RU"/>
-              </w:rPr>
-              <w:t>”</w:t>
-            </w:r>
-            <w:r>
-              <w:rPr>
-                <w:sz w:val="28"/>
-                <w:lang w:val="ru-RU"/>
-              </w:rPr>
-              <w:t xml:space="preserve"> </w:t>
-            </w:r>
-            <w:r>
-              <w:rPr>
-                <w:sz w:val="28"/>
-              </w:rPr>
-              <w:t xml:space="preserve">заповнені поля характеристик транспортних засобів. На графічній панелі схематично відображаються склад і споживачі відповідно до </w:t>
-            </w:r>
-            <w:r>
-              <w:rPr>
-                <w:sz w:val="28"/>
-              </w:rPr>
-              <w:t xml:space="preserve">даних таблиць </w:t>
-            </w:r>
-            <w:r>
-              <w:rPr>
-                <w:sz w:val="28"/>
-                <w:lang w:val="ru-RU"/>
-              </w:rPr>
-              <w:t>“</w:t>
-            </w:r>
-            <w:r>
-              <w:rPr>
-                <w:sz w:val="28"/>
-              </w:rPr>
-              <w:t>Склади</w:t>
-            </w:r>
-            <w:r>
-              <w:rPr>
-                <w:sz w:val="28"/>
-                <w:lang w:val="ru-RU"/>
-              </w:rPr>
-              <w:t>”</w:t>
-            </w:r>
-            <w:r>
-              <w:rPr>
-                <w:sz w:val="28"/>
-                <w:lang w:val="ru-RU"/>
-              </w:rPr>
-              <w:t xml:space="preserve"> і </w:t>
-            </w:r>
-            <w:r>
-              <w:rPr>
-                <w:sz w:val="28"/>
-                <w:lang w:val="ru-RU"/>
-              </w:rPr>
-              <w:t>“</w:t>
-            </w:r>
-            <w:r>
-              <w:rPr>
-                <w:sz w:val="28"/>
-              </w:rPr>
-              <w:t>Споживачі</w:t>
-            </w:r>
-            <w:r>
-              <w:rPr>
-                <w:sz w:val="28"/>
-                <w:lang w:val="ru-RU"/>
-              </w:rPr>
-              <w:t>”</w:t>
+              <w:t>На графічній панелі схематичн</w:t>
+            </w:r>
+            <w:r>
+              <w:rPr>
+                <w:sz w:val="28"/>
+              </w:rPr>
+              <w:t>о</w:t>
+            </w:r>
+            <w:r>
+              <w:rPr>
+                <w:sz w:val="28"/>
+              </w:rPr>
+              <w:t xml:space="preserve"> зображено склад і споживачі відповідно до даних які були експортовані</w:t>
             </w:r>
             <w:r>
               <w:rPr>
@@ -6342,7 +7019,7 @@
           <w:sz w:val="28"/>
           <w:szCs w:val="28"/>
         </w:rPr>
-        <w:t>7</w:t>
+        <w:t>8</w:t>
       </w:r>
       <w:r>
         <w:rPr>
@@ -6358,7 +7035,7 @@
           <w:sz w:val="28"/>
           <w:szCs w:val="28"/>
         </w:rPr>
-        <w:t>Завантаження раніше експортованих даних у програму математичної обробки інформації</w:t>
+        <w:t>Вирішення задачі</w:t>
       </w:r>
     </w:p>
     <w:tbl>
@@ -6377,7 +7054,7 @@
       </w:tblPr>
       <w:tblGrid>
         <w:gridCol w:w="3142"/>
-        <w:gridCol w:w="5782"/>
+        <w:gridCol w:w="6141"/>
       </w:tblGrid>
       <w:tr>
         <w:tblPrEx>
@@ -6414,7 +7091,7 @@
         </w:tc>
         <w:tc>
           <w:tcPr>
-            <w:tcW w:w="5782" w:type="dxa"/>
+            <w:tcW w:w="6141" w:type="dxa"/>
             <w:vAlign w:val="center"/>
           </w:tcPr>
           <w:p>
@@ -6445,22 +7122,7 @@
                 <w:sz w:val="28"/>
                 <w:szCs w:val="28"/>
               </w:rPr>
-              <w:t xml:space="preserve"> </w:t>
-            </w:r>
-            <w:r>
-              <w:rPr>
-                <w:b/>
-                <w:sz w:val="28"/>
-                <w:szCs w:val="28"/>
-              </w:rPr>
-              <w:t>Завантаження раніше експортованих даних</w:t>
-            </w:r>
-            <w:r>
-              <w:rPr>
-                <w:b/>
-                <w:sz w:val="28"/>
-              </w:rPr>
-              <w:t xml:space="preserve"> </w:t>
+              <w:t>Вирішення задачі</w:t>
             </w:r>
             <w:r>
               <w:rPr>
@@ -6498,13 +7160,19 @@
               <w:rPr>
                 <w:sz w:val="28"/>
               </w:rPr>
-              <w:t xml:space="preserve">Початковий стан КЗ </w:t>
-            </w:r>
-          </w:p>
-        </w:tc>
-        <w:tc>
-          <w:tcPr>
-            <w:tcW w:w="5782" w:type="dxa"/>
+              <w:t xml:space="preserve">Початковий стан </w:t>
+            </w:r>
+            <w:r>
+              <w:rPr>
+                <w:sz w:val="28"/>
+              </w:rPr>
+              <w:t>КЗ:</w:t>
+            </w:r>
+          </w:p>
+        </w:tc>
+        <w:tc>
+          <w:tcPr>
+            <w:tcW w:w="6141" w:type="dxa"/>
           </w:tcPr>
           <w:p>
             <w:pPr>
@@ -6525,6 +7193,12 @@
                 <w:sz w:val="28"/>
               </w:rPr>
               <w:t>математичної обробки інформації</w:t>
+            </w:r>
+            <w:r>
+              <w:rPr>
+                <w:sz w:val="28"/>
+              </w:rPr>
+              <w:t>.</w:t>
             </w:r>
           </w:p>
         </w:tc>
@@ -6555,14 +7229,13 @@
               <w:rPr>
                 <w:sz w:val="28"/>
               </w:rPr>
-              <w:lastRenderedPageBreak/>
               <w:t>Вхідні дані:</w:t>
             </w:r>
           </w:p>
         </w:tc>
         <w:tc>
           <w:tcPr>
-            <w:tcW w:w="5782" w:type="dxa"/>
+            <w:tcW w:w="6141" w:type="dxa"/>
           </w:tcPr>
           <w:p>
             <w:pPr>
@@ -6576,7 +7249,7 @@
               <w:rPr>
                 <w:sz w:val="28"/>
               </w:rPr>
-              <w:t>Файл, що було створено раніше за допомогою функції експорту.</w:t>
+              <w:t>Завантажені дані з файлу експорту.</w:t>
             </w:r>
           </w:p>
         </w:tc>
@@ -6616,7 +7289,7 @@
         </w:tc>
         <w:tc>
           <w:tcPr>
-            <w:tcW w:w="5782" w:type="dxa"/>
+            <w:tcW w:w="6141" w:type="dxa"/>
             <w:tcBorders>
               <w:bottom w:val="nil"/>
             </w:tcBorders>
@@ -6633,25 +7306,13 @@
               <w:rPr>
                 <w:sz w:val="28"/>
               </w:rPr>
-              <w:t xml:space="preserve">Обрати пункт меню </w:t>
-            </w:r>
-            <w:r>
-              <w:rPr>
-                <w:sz w:val="28"/>
-              </w:rPr>
-              <w:t>“Файл – Завантажити дані …”</w:t>
-            </w:r>
-            <w:r>
-              <w:rPr>
-                <w:sz w:val="28"/>
-              </w:rPr>
-              <w:t>.</w:t>
-            </w:r>
-            <w:r>
-              <w:rPr>
-                <w:sz w:val="28"/>
-              </w:rPr>
-              <w:t xml:space="preserve"> Обрати файл, що було створено раніше. Натиснути кнопку </w:t>
+              <w:t>Натиснути кнопку</w:t>
+            </w:r>
+            <w:r>
+              <w:rPr>
+                <w:sz w:val="28"/>
+              </w:rPr>
+              <w:t xml:space="preserve"> </w:t>
             </w:r>
             <w:r>
               <w:rPr>
@@ -6664,7 +7325,7 @@
               <w:rPr>
                 <w:sz w:val="28"/>
               </w:rPr>
-              <w:t>Відкрити</w:t>
+              <w:t>Старт</w:t>
             </w:r>
             <w:r>
               <w:rPr>
@@ -6677,7 +7338,7 @@
               <w:rPr>
                 <w:sz w:val="28"/>
               </w:rPr>
-              <w:t>.</w:t>
+              <w:t>. Дочекатися завершення обчислень.</w:t>
             </w:r>
           </w:p>
         </w:tc>
@@ -6714,7 +7375,7 @@
         </w:tc>
         <w:tc>
           <w:tcPr>
-            <w:tcW w:w="5782" w:type="dxa"/>
+            <w:tcW w:w="6141" w:type="dxa"/>
           </w:tcPr>
           <w:p>
             <w:pPr>
@@ -6728,32 +7389,25 @@
               <w:rPr>
                 <w:sz w:val="28"/>
               </w:rPr>
-              <w:t>На графічній панелі схематичн</w:t>
-            </w:r>
-            <w:r>
-              <w:rPr>
-                <w:sz w:val="28"/>
-              </w:rPr>
-              <w:t>о</w:t>
-            </w:r>
-            <w:r>
-              <w:rPr>
-                <w:sz w:val="28"/>
-              </w:rPr>
-              <w:t xml:space="preserve"> зображено склад і споживачі відповідно до даних </w:t>
-            </w:r>
-            <w:r>
-              <w:rPr>
-                <w:sz w:val="28"/>
-              </w:rPr>
-              <w:t>які були експортовані</w:t>
-            </w:r>
-            <w:r>
-              <w:rPr>
-                <w:sz w:val="28"/>
-                <w:lang w:val="ru-RU"/>
-              </w:rPr>
-              <w:t>.</w:t>
+              <w:t xml:space="preserve">На графічній панелі схематично відображаються маршрути для </w:t>
+            </w:r>
+            <w:r>
+              <w:rPr>
+                <w:sz w:val="28"/>
+              </w:rPr>
+              <w:t xml:space="preserve">кожного з </w:t>
+            </w:r>
+            <w:r>
+              <w:rPr>
+                <w:sz w:val="28"/>
+              </w:rPr>
+              <w:t xml:space="preserve">транспортних засобів, </w:t>
+            </w:r>
+            <w:r>
+              <w:rPr>
+                <w:sz w:val="28"/>
+              </w:rPr>
+              <w:t>у стрічці стану відображається кінцевий результат і час обчислень. Аналогічна інформація додана до списку результатів.</w:t>
             </w:r>
           </w:p>
         </w:tc>
@@ -6802,7 +7456,7 @@
         </w:tc>
         <w:tc>
           <w:tcPr>
-            <w:tcW w:w="5782" w:type="dxa"/>
+            <w:tcW w:w="6141" w:type="dxa"/>
           </w:tcPr>
           <w:p>
             <w:pPr>
@@ -6816,26 +7470,31 @@
               <w:rPr>
                 <w:sz w:val="28"/>
               </w:rPr>
-              <w:t>На графічній панелі схематичн</w:t>
-            </w:r>
-            <w:r>
-              <w:rPr>
-                <w:sz w:val="28"/>
-              </w:rPr>
-              <w:t>о</w:t>
-            </w:r>
-            <w:r>
-              <w:rPr>
-                <w:sz w:val="28"/>
-              </w:rPr>
-              <w:t xml:space="preserve"> зображено склад і споживачі відповідно до даних які були експортовані</w:t>
-            </w:r>
-            <w:r>
-              <w:rPr>
-                <w:sz w:val="28"/>
-                <w:lang w:val="ru-RU"/>
-              </w:rPr>
-              <w:t>.</w:t>
+              <w:t xml:space="preserve">На графічній панелі схематично </w:t>
+            </w:r>
+            <w:r>
+              <w:rPr>
+                <w:sz w:val="28"/>
+              </w:rPr>
+              <w:t xml:space="preserve">зображено </w:t>
+            </w:r>
+            <w:r>
+              <w:rPr>
+                <w:sz w:val="28"/>
+              </w:rPr>
+              <w:t xml:space="preserve"> маршрути для кожного з транспортних засобів, у стрічці стану відображається результат і час обчислень</w:t>
+            </w:r>
+            <w:r>
+              <w:rPr>
+                <w:sz w:val="28"/>
+              </w:rPr>
+              <w:t xml:space="preserve">, також ця </w:t>
+            </w:r>
+            <w:r>
+              <w:rPr>
+                <w:sz w:val="28"/>
+              </w:rPr>
+              <w:t>інформація додана до списку результатів.</w:t>
             </w:r>
           </w:p>
         </w:tc>
@@ -6850,6 +7509,7 @@
           <w:i/>
           <w:sz w:val="28"/>
           <w:szCs w:val="28"/>
+          <w:lang w:val="ru-RU"/>
         </w:rPr>
       </w:pPr>
       <w:r>
@@ -6915,7 +7575,7 @@
           <w:sz w:val="28"/>
           <w:szCs w:val="28"/>
         </w:rPr>
-        <w:t>8</w:t>
+        <w:t>9</w:t>
       </w:r>
       <w:r>
         <w:rPr>
@@ -6931,7 +7591,7 @@
           <w:sz w:val="28"/>
           <w:szCs w:val="28"/>
         </w:rPr>
-        <w:t>Вирішення задачі</w:t>
+        <w:t>Перехід до попереднього результату</w:t>
       </w:r>
     </w:p>
     <w:tbl>
@@ -6950,7 +7610,7 @@
       </w:tblPr>
       <w:tblGrid>
         <w:gridCol w:w="3142"/>
-        <w:gridCol w:w="5782"/>
+        <w:gridCol w:w="6141"/>
       </w:tblGrid>
       <w:tr>
         <w:tblPrEx>
@@ -6981,13 +7641,14 @@
                 <w:b/>
                 <w:sz w:val="28"/>
               </w:rPr>
+              <w:lastRenderedPageBreak/>
               <w:t>Мета тесту:</w:t>
             </w:r>
           </w:p>
         </w:tc>
         <w:tc>
           <w:tcPr>
-            <w:tcW w:w="5782" w:type="dxa"/>
+            <w:tcW w:w="6141" w:type="dxa"/>
             <w:vAlign w:val="center"/>
           </w:tcPr>
           <w:p>
@@ -7018,7 +7679,7 @@
                 <w:sz w:val="28"/>
                 <w:szCs w:val="28"/>
               </w:rPr>
-              <w:t>Вирішення задачі</w:t>
+              <w:t>Перехід до попереднього результату</w:t>
             </w:r>
             <w:r>
               <w:rPr>
@@ -7056,13 +7717,19 @@
               <w:rPr>
                 <w:sz w:val="28"/>
               </w:rPr>
-              <w:t xml:space="preserve">Початковий стан КЗ </w:t>
-            </w:r>
-          </w:p>
-        </w:tc>
-        <w:tc>
-          <w:tcPr>
-            <w:tcW w:w="5782" w:type="dxa"/>
+              <w:t xml:space="preserve">Початковий стан </w:t>
+            </w:r>
+            <w:r>
+              <w:rPr>
+                <w:sz w:val="28"/>
+              </w:rPr>
+              <w:t>КЗ:</w:t>
+            </w:r>
+          </w:p>
+        </w:tc>
+        <w:tc>
+          <w:tcPr>
+            <w:tcW w:w="6141" w:type="dxa"/>
           </w:tcPr>
           <w:p>
             <w:pPr>
@@ -7083,6 +7750,12 @@
                 <w:sz w:val="28"/>
               </w:rPr>
               <w:t>математичної обробки інформації</w:t>
+            </w:r>
+            <w:r>
+              <w:rPr>
+                <w:sz w:val="28"/>
+              </w:rPr>
+              <w:t>.</w:t>
             </w:r>
           </w:p>
         </w:tc>
@@ -7119,7 +7792,7 @@
         </w:tc>
         <w:tc>
           <w:tcPr>
-            <w:tcW w:w="5782" w:type="dxa"/>
+            <w:tcW w:w="6141" w:type="dxa"/>
           </w:tcPr>
           <w:p>
             <w:pPr>
@@ -7133,7 +7806,7 @@
               <w:rPr>
                 <w:sz w:val="28"/>
               </w:rPr>
-              <w:t>Завантажені дані з файлу експорту.</w:t>
+              <w:t>Декілька проведених обчислень.</w:t>
             </w:r>
           </w:p>
         </w:tc>
@@ -7173,7 +7846,7 @@
         </w:tc>
         <w:tc>
           <w:tcPr>
-            <w:tcW w:w="5782" w:type="dxa"/>
+            <w:tcW w:w="6141" w:type="dxa"/>
             <w:tcBorders>
               <w:bottom w:val="nil"/>
             </w:tcBorders>
@@ -7190,39 +7863,7 @@
               <w:rPr>
                 <w:sz w:val="28"/>
               </w:rPr>
-              <w:t>Натиснути кнопку</w:t>
-            </w:r>
-            <w:r>
-              <w:rPr>
-                <w:sz w:val="28"/>
-              </w:rPr>
-              <w:t xml:space="preserve"> </w:t>
-            </w:r>
-            <w:r>
-              <w:rPr>
-                <w:sz w:val="28"/>
-                <w:lang w:val="ru-RU"/>
-              </w:rPr>
-              <w:t>“</w:t>
-            </w:r>
-            <w:r>
-              <w:rPr>
-                <w:sz w:val="28"/>
-              </w:rPr>
-              <w:t>Старт</w:t>
-            </w:r>
-            <w:r>
-              <w:rPr>
-                <w:sz w:val="28"/>
-                <w:lang w:val="ru-RU"/>
-              </w:rPr>
-              <w:t>”</w:t>
-            </w:r>
-            <w:r>
-              <w:rPr>
-                <w:sz w:val="28"/>
-              </w:rPr>
-              <w:t>. Дочекатися завершення обчислень.</w:t>
+              <w:t>Обрати раніше отриманий результат із списку результатів.</w:t>
             </w:r>
           </w:p>
         </w:tc>
@@ -7259,7 +7900,7 @@
         </w:tc>
         <w:tc>
           <w:tcPr>
-            <w:tcW w:w="5782" w:type="dxa"/>
+            <w:tcW w:w="6141" w:type="dxa"/>
           </w:tcPr>
           <w:p>
             <w:pPr>
@@ -7273,25 +7914,7 @@
               <w:rPr>
                 <w:sz w:val="28"/>
               </w:rPr>
-              <w:t xml:space="preserve">На графічній панелі схематично відображаються маршрути для </w:t>
-            </w:r>
-            <w:r>
-              <w:rPr>
-                <w:sz w:val="28"/>
-              </w:rPr>
-              <w:t xml:space="preserve">кожного з </w:t>
-            </w:r>
-            <w:r>
-              <w:rPr>
-                <w:sz w:val="28"/>
-              </w:rPr>
-              <w:t xml:space="preserve">транспортних засобів, </w:t>
-            </w:r>
-            <w:r>
-              <w:rPr>
-                <w:sz w:val="28"/>
-              </w:rPr>
-              <w:t>у стрічці стану відображається кінцевий результат і час обчислень. Аналогічна інформація додана до списку результатів.</w:t>
+              <w:t>На графічній панелі відображається відповідний раніше отриманий результат.</w:t>
             </w:r>
           </w:p>
         </w:tc>
@@ -7334,20 +7957,13 @@
               <w:rPr>
                 <w:sz w:val="28"/>
               </w:rPr>
-              <w:t xml:space="preserve">дення </w:t>
-            </w:r>
-            <w:r>
-              <w:rPr>
-                <w:sz w:val="28"/>
-              </w:rPr>
-              <w:lastRenderedPageBreak/>
-              <w:t>випробувань:</w:t>
-            </w:r>
-          </w:p>
-        </w:tc>
-        <w:tc>
-          <w:tcPr>
-            <w:tcW w:w="5782" w:type="dxa"/>
+              <w:t>дення випробувань:</w:t>
+            </w:r>
+          </w:p>
+        </w:tc>
+        <w:tc>
+          <w:tcPr>
+            <w:tcW w:w="6141" w:type="dxa"/>
           </w:tcPr>
           <w:p>
             <w:pPr>
@@ -7361,39 +7977,7 @@
               <w:rPr>
                 <w:sz w:val="28"/>
               </w:rPr>
-              <w:lastRenderedPageBreak/>
-              <w:t xml:space="preserve">На графічній панелі схематично </w:t>
-            </w:r>
-            <w:r>
-              <w:rPr>
-                <w:sz w:val="28"/>
-              </w:rPr>
-              <w:t xml:space="preserve">зображено </w:t>
-            </w:r>
-            <w:r>
-              <w:rPr>
-                <w:sz w:val="28"/>
-              </w:rPr>
-              <w:t xml:space="preserve"> маршрути для кожного з транспортних </w:t>
-            </w:r>
-            <w:r>
-              <w:rPr>
-                <w:sz w:val="28"/>
-              </w:rPr>
-              <w:lastRenderedPageBreak/>
-              <w:t>засобів, у стрічці стану відображається результат і час обчислень</w:t>
-            </w:r>
-            <w:r>
-              <w:rPr>
-                <w:sz w:val="28"/>
-              </w:rPr>
-              <w:t xml:space="preserve">, також ця </w:t>
-            </w:r>
-            <w:r>
-              <w:rPr>
-                <w:sz w:val="28"/>
-              </w:rPr>
-              <w:t>інформація додана до списку результатів.</w:t>
+              <w:t>На графічній панелі відображається відповідний раніше отриманий результат.</w:t>
             </w:r>
           </w:p>
         </w:tc>
@@ -7408,7 +7992,6 @@
           <w:i/>
           <w:sz w:val="28"/>
           <w:szCs w:val="28"/>
-          <w:lang w:val="ru-RU"/>
         </w:rPr>
       </w:pPr>
       <w:r>
@@ -7417,7 +8000,6 @@
           <w:sz w:val="28"/>
           <w:szCs w:val="28"/>
         </w:rPr>
-        <w:lastRenderedPageBreak/>
         <w:t xml:space="preserve">Таблиця </w:t>
       </w:r>
       <w:r>
@@ -7475,7 +8057,7 @@
           <w:sz w:val="28"/>
           <w:szCs w:val="28"/>
         </w:rPr>
-        <w:t>9</w:t>
+        <w:t>10</w:t>
       </w:r>
       <w:r>
         <w:rPr>
@@ -7491,7 +8073,7 @@
           <w:sz w:val="28"/>
           <w:szCs w:val="28"/>
         </w:rPr>
-        <w:t>Перехід до попереднього результату</w:t>
+        <w:t>Генерація звіту</w:t>
       </w:r>
     </w:p>
     <w:tbl>
@@ -7510,7 +8092,7 @@
       </w:tblPr>
       <w:tblGrid>
         <w:gridCol w:w="3142"/>
-        <w:gridCol w:w="5782"/>
+        <w:gridCol w:w="6141"/>
       </w:tblGrid>
       <w:tr>
         <w:tblPrEx>
@@ -7536,6 +8118,7 @@
                 <w:sz w:val="28"/>
               </w:rPr>
             </w:pPr>
+            <w:bookmarkStart w:id="2" w:name="_GoBack"/>
             <w:r>
               <w:rPr>
                 <w:b/>
@@ -7547,7 +8130,7 @@
         </w:tc>
         <w:tc>
           <w:tcPr>
-            <w:tcW w:w="5782" w:type="dxa"/>
+            <w:tcW w:w="6141" w:type="dxa"/>
             <w:vAlign w:val="center"/>
           </w:tcPr>
           <w:p>
@@ -7578,7 +8161,22 @@
                 <w:sz w:val="28"/>
                 <w:szCs w:val="28"/>
               </w:rPr>
-              <w:t>Перехід до попереднього результату</w:t>
+              <w:t xml:space="preserve"> </w:t>
+            </w:r>
+            <w:r>
+              <w:rPr>
+                <w:b/>
+                <w:sz w:val="28"/>
+                <w:szCs w:val="28"/>
+              </w:rPr>
+              <w:t>Генерація звіту</w:t>
+            </w:r>
+            <w:r>
+              <w:rPr>
+                <w:b/>
+                <w:sz w:val="28"/>
+              </w:rPr>
+              <w:t xml:space="preserve"> </w:t>
             </w:r>
             <w:r>
               <w:rPr>
@@ -7616,13 +8214,19 @@
               <w:rPr>
                 <w:sz w:val="28"/>
               </w:rPr>
-              <w:t xml:space="preserve">Початковий стан КЗ </w:t>
-            </w:r>
-          </w:p>
-        </w:tc>
-        <w:tc>
-          <w:tcPr>
-            <w:tcW w:w="5782" w:type="dxa"/>
+              <w:t xml:space="preserve">Початковий стан </w:t>
+            </w:r>
+            <w:r>
+              <w:rPr>
+                <w:sz w:val="28"/>
+              </w:rPr>
+              <w:t>КЗ:</w:t>
+            </w:r>
+          </w:p>
+        </w:tc>
+        <w:tc>
+          <w:tcPr>
+            <w:tcW w:w="6141" w:type="dxa"/>
           </w:tcPr>
           <w:p>
             <w:pPr>
@@ -7643,6 +8247,12 @@
                 <w:sz w:val="28"/>
               </w:rPr>
               <w:t>математичної обробки інформації</w:t>
+            </w:r>
+            <w:r>
+              <w:rPr>
+                <w:sz w:val="28"/>
+              </w:rPr>
+              <w:t>.</w:t>
             </w:r>
           </w:p>
         </w:tc>
@@ -7679,7 +8289,7 @@
         </w:tc>
         <w:tc>
           <w:tcPr>
-            <w:tcW w:w="5782" w:type="dxa"/>
+            <w:tcW w:w="6141" w:type="dxa"/>
           </w:tcPr>
           <w:p>
             <w:pPr>
@@ -7693,7 +8303,13 @@
               <w:rPr>
                 <w:sz w:val="28"/>
               </w:rPr>
-              <w:t>Декілька проведених обчислень.</w:t>
+              <w:t>Проведені обчислення, отримано результат</w:t>
+            </w:r>
+            <w:r>
+              <w:rPr>
+                <w:sz w:val="28"/>
+              </w:rPr>
+              <w:t>.</w:t>
             </w:r>
           </w:p>
         </w:tc>
@@ -7733,7 +8349,7 @@
         </w:tc>
         <w:tc>
           <w:tcPr>
-            <w:tcW w:w="5782" w:type="dxa"/>
+            <w:tcW w:w="6141" w:type="dxa"/>
             <w:tcBorders>
               <w:bottom w:val="nil"/>
             </w:tcBorders>
@@ -7750,7 +8366,31 @@
               <w:rPr>
                 <w:sz w:val="28"/>
               </w:rPr>
-              <w:t>Обрати раніше отриманий результат із списку результатів.</w:t>
+              <w:t xml:space="preserve">Обрати пункт меню </w:t>
+            </w:r>
+            <w:r>
+              <w:rPr>
+                <w:sz w:val="28"/>
+              </w:rPr>
+              <w:t>“Звіт – Генерувати звіт</w:t>
+            </w:r>
+            <w:r>
+              <w:rPr>
+                <w:sz w:val="28"/>
+              </w:rPr>
+              <w:t> </w:t>
+            </w:r>
+            <w:r>
+              <w:rPr>
+                <w:sz w:val="28"/>
+              </w:rPr>
+              <w:t>…”</w:t>
+            </w:r>
+            <w:r>
+              <w:rPr>
+                <w:sz w:val="28"/>
+              </w:rPr>
+              <w:t>.</w:t>
             </w:r>
           </w:p>
         </w:tc>
@@ -7787,7 +8427,7 @@
         </w:tc>
         <w:tc>
           <w:tcPr>
-            <w:tcW w:w="5782" w:type="dxa"/>
+            <w:tcW w:w="6141" w:type="dxa"/>
           </w:tcPr>
           <w:p>
             <w:pPr>
@@ -7801,7 +8441,19 @@
               <w:rPr>
                 <w:sz w:val="28"/>
               </w:rPr>
-              <w:t>На графічній панелі відображається відповідний раніше отриманий результат.</w:t>
+              <w:t xml:space="preserve">Відкрито вікно звіту. Звіт сформовано відповідно до </w:t>
+            </w:r>
+            <w:r>
+              <w:rPr>
+                <w:sz w:val="28"/>
+              </w:rPr>
+              <w:t>поставленої задачі і отриманого результату</w:t>
+            </w:r>
+            <w:r>
+              <w:rPr>
+                <w:sz w:val="28"/>
+              </w:rPr>
+              <w:t>.</w:t>
             </w:r>
           </w:p>
         </w:tc>
@@ -7850,7 +8502,7 @@
         </w:tc>
         <w:tc>
           <w:tcPr>
-            <w:tcW w:w="5782" w:type="dxa"/>
+            <w:tcW w:w="6141" w:type="dxa"/>
           </w:tcPr>
           <w:p>
             <w:pPr>
@@ -7864,540 +8516,12 @@
               <w:rPr>
                 <w:sz w:val="28"/>
               </w:rPr>
-              <w:t>На графічній панелі відображається відповідний раніше отриманий результат.</w:t>
+              <w:t>Вікно звіту автоматично відкрито. Звіт відповідає поставленій задачі і отриманому результатові.</w:t>
             </w:r>
           </w:p>
         </w:tc>
       </w:tr>
-    </w:tbl>
-    <w:p>
-      <w:pPr>
-        <w:pStyle w:val="a7"/>
-        <w:spacing w:before="240" w:after="0"/>
-        <w:rPr>
-          <w:b w:val="0"/>
-          <w:i/>
-          <w:sz w:val="28"/>
-          <w:szCs w:val="28"/>
-        </w:rPr>
-      </w:pPr>
-      <w:r>
-        <w:rPr>
-          <w:b w:val="0"/>
-          <w:sz w:val="28"/>
-          <w:szCs w:val="28"/>
-        </w:rPr>
-        <w:t xml:space="preserve">Таблиця </w:t>
-      </w:r>
-      <w:r>
-        <w:rPr>
-          <w:b w:val="0"/>
-          <w:sz w:val="28"/>
-          <w:szCs w:val="28"/>
-        </w:rPr>
-        <w:fldChar w:fldCharType="begin"/>
-      </w:r>
-      <w:r>
-        <w:rPr>
-          <w:b w:val="0"/>
-          <w:sz w:val="28"/>
-          <w:szCs w:val="28"/>
-        </w:rPr>
-        <w:instrText xml:space="preserve"> STYLEREF 1 \s </w:instrText>
-      </w:r>
-      <w:r>
-        <w:rPr>
-          <w:b w:val="0"/>
-          <w:sz w:val="28"/>
-          <w:szCs w:val="28"/>
-        </w:rPr>
-        <w:fldChar w:fldCharType="separate"/>
-      </w:r>
-      <w:r>
-        <w:rPr>
-          <w:b w:val="0"/>
-          <w:noProof/>
-          <w:sz w:val="28"/>
-          <w:szCs w:val="28"/>
-        </w:rPr>
-        <w:t>5</w:t>
-      </w:r>
-      <w:r>
-        <w:rPr>
-          <w:b w:val="0"/>
-          <w:sz w:val="28"/>
-          <w:szCs w:val="28"/>
-        </w:rPr>
-        <w:fldChar w:fldCharType="end"/>
-      </w:r>
-      <w:r>
-        <w:rPr>
-          <w:b w:val="0"/>
-          <w:sz w:val="28"/>
-          <w:szCs w:val="28"/>
-        </w:rPr>
-        <w:t>.</w:t>
-      </w:r>
-      <w:r>
-        <w:rPr>
-          <w:b w:val="0"/>
-          <w:sz w:val="28"/>
-          <w:szCs w:val="28"/>
-        </w:rPr>
-        <w:t>10</w:t>
-      </w:r>
-      <w:r>
-        <w:rPr>
-          <w:b w:val="0"/>
-          <w:sz w:val="28"/>
-          <w:szCs w:val="28"/>
-        </w:rPr>
-        <w:t xml:space="preserve"> – </w:t>
-      </w:r>
-      <w:r>
-        <w:rPr>
-          <w:b w:val="0"/>
-          <w:sz w:val="28"/>
-          <w:szCs w:val="28"/>
-        </w:rPr>
-        <w:t>Генерація звіту</w:t>
-      </w:r>
-    </w:p>
-    <w:tbl>
-      <w:tblPr>
-        <w:tblW w:w="0" w:type="auto"/>
-        <w:jc w:val="center"/>
-        <w:tblBorders>
-          <w:top w:val="single" w:sz="4" w:space="0" w:color="auto"/>
-          <w:left w:val="single" w:sz="4" w:space="0" w:color="auto"/>
-          <w:bottom w:val="single" w:sz="4" w:space="0" w:color="auto"/>
-          <w:right w:val="single" w:sz="4" w:space="0" w:color="auto"/>
-          <w:insideH w:val="single" w:sz="4" w:space="0" w:color="auto"/>
-          <w:insideV w:val="single" w:sz="4" w:space="0" w:color="auto"/>
-        </w:tblBorders>
-        <w:tblLook w:val="0000" w:firstRow="0" w:lastRow="0" w:firstColumn="0" w:lastColumn="0" w:noHBand="0" w:noVBand="0"/>
-      </w:tblPr>
-      <w:tblGrid>
-        <w:gridCol w:w="3142"/>
-        <w:gridCol w:w="5782"/>
-      </w:tblGrid>
-      <w:tr>
-        <w:tblPrEx>
-          <w:tblCellMar>
-            <w:top w:w="0" w:type="dxa"/>
-            <w:bottom w:w="0" w:type="dxa"/>
-          </w:tblCellMar>
-        </w:tblPrEx>
-        <w:trPr>
-          <w:tblHeader/>
-          <w:jc w:val="center"/>
-        </w:trPr>
-        <w:tc>
-          <w:tcPr>
-            <w:tcW w:w="3142" w:type="dxa"/>
-            <w:vAlign w:val="center"/>
-          </w:tcPr>
-          <w:p>
-            <w:pPr>
-              <w:pStyle w:val="a8"/>
-              <w:rPr>
-                <w:b/>
-                <w:sz w:val="28"/>
-              </w:rPr>
-            </w:pPr>
-            <w:r>
-              <w:rPr>
-                <w:b/>
-                <w:sz w:val="28"/>
-              </w:rPr>
-              <w:t>Мета тесту:</w:t>
-            </w:r>
-          </w:p>
-        </w:tc>
-        <w:tc>
-          <w:tcPr>
-            <w:tcW w:w="5782" w:type="dxa"/>
-            <w:vAlign w:val="center"/>
-          </w:tcPr>
-          <w:p>
-            <w:pPr>
-              <w:pStyle w:val="a8"/>
-              <w:rPr>
-                <w:b/>
-                <w:sz w:val="28"/>
-              </w:rPr>
-            </w:pPr>
-            <w:r>
-              <w:rPr>
-                <w:b/>
-                <w:sz w:val="28"/>
-              </w:rPr>
-              <w:t xml:space="preserve">Перевірка функції </w:t>
-            </w:r>
-            <w:r>
-              <w:rPr>
-                <w:b/>
-                <w:sz w:val="28"/>
-              </w:rPr>
-              <w:t>“</w:t>
-            </w:r>
-            <w:r>
-              <w:rPr>
-                <w:b/>
-                <w:sz w:val="28"/>
-                <w:szCs w:val="28"/>
-              </w:rPr>
-              <w:t xml:space="preserve"> </w:t>
-            </w:r>
-            <w:r>
-              <w:rPr>
-                <w:b/>
-                <w:sz w:val="28"/>
-                <w:szCs w:val="28"/>
-              </w:rPr>
-              <w:t>Генерація звіту</w:t>
-            </w:r>
-            <w:r>
-              <w:rPr>
-                <w:b/>
-                <w:sz w:val="28"/>
-              </w:rPr>
-              <w:t xml:space="preserve"> </w:t>
-            </w:r>
-            <w:r>
-              <w:rPr>
-                <w:b/>
-                <w:sz w:val="28"/>
-              </w:rPr>
-              <w:t>”</w:t>
-            </w:r>
-          </w:p>
-        </w:tc>
-      </w:tr>
-      <w:tr>
-        <w:tblPrEx>
-          <w:tblCellMar>
-            <w:top w:w="0" w:type="dxa"/>
-            <w:bottom w:w="0" w:type="dxa"/>
-          </w:tblCellMar>
-        </w:tblPrEx>
-        <w:trPr>
-          <w:jc w:val="center"/>
-        </w:trPr>
-        <w:tc>
-          <w:tcPr>
-            <w:tcW w:w="3142" w:type="dxa"/>
-          </w:tcPr>
-          <w:p>
-            <w:pPr>
-              <w:pStyle w:val="a8"/>
-              <w:jc w:val="both"/>
-              <w:rPr>
-                <w:sz w:val="28"/>
-              </w:rPr>
-            </w:pPr>
-            <w:r>
-              <w:rPr>
-                <w:sz w:val="28"/>
-              </w:rPr>
-              <w:t xml:space="preserve">Початковий стан КЗ </w:t>
-            </w:r>
-          </w:p>
-        </w:tc>
-        <w:tc>
-          <w:tcPr>
-            <w:tcW w:w="5782" w:type="dxa"/>
-          </w:tcPr>
-          <w:p>
-            <w:pPr>
-              <w:pStyle w:val="a8"/>
-              <w:jc w:val="both"/>
-              <w:rPr>
-                <w:sz w:val="28"/>
-              </w:rPr>
-            </w:pPr>
-            <w:r>
-              <w:rPr>
-                <w:sz w:val="28"/>
-              </w:rPr>
-              <w:t xml:space="preserve">Відкрито вікно </w:t>
-            </w:r>
-            <w:r>
-              <w:rPr>
-                <w:sz w:val="28"/>
-              </w:rPr>
-              <w:t>математичної обробки інформації</w:t>
-            </w:r>
-          </w:p>
-        </w:tc>
-      </w:tr>
-      <w:tr>
-        <w:tblPrEx>
-          <w:tblCellMar>
-            <w:top w:w="0" w:type="dxa"/>
-            <w:bottom w:w="0" w:type="dxa"/>
-          </w:tblCellMar>
-        </w:tblPrEx>
-        <w:trPr>
-          <w:jc w:val="center"/>
-        </w:trPr>
-        <w:tc>
-          <w:tcPr>
-            <w:tcW w:w="3142" w:type="dxa"/>
-          </w:tcPr>
-          <w:p>
-            <w:pPr>
-              <w:pStyle w:val="a8"/>
-              <w:jc w:val="both"/>
-              <w:rPr>
-                <w:sz w:val="28"/>
-              </w:rPr>
-            </w:pPr>
-            <w:r>
-              <w:rPr>
-                <w:sz w:val="28"/>
-              </w:rPr>
-              <w:t>Вхідні дані:</w:t>
-            </w:r>
-          </w:p>
-        </w:tc>
-        <w:tc>
-          <w:tcPr>
-            <w:tcW w:w="5782" w:type="dxa"/>
-          </w:tcPr>
-          <w:p>
-            <w:pPr>
-              <w:pStyle w:val="a8"/>
-              <w:jc w:val="both"/>
-              <w:rPr>
-                <w:sz w:val="28"/>
-              </w:rPr>
-            </w:pPr>
-            <w:r>
-              <w:rPr>
-                <w:sz w:val="28"/>
-              </w:rPr>
-              <w:t>Проведені обчислення, отримано результат</w:t>
-            </w:r>
-            <w:r>
-              <w:rPr>
-                <w:sz w:val="28"/>
-              </w:rPr>
-              <w:t>.</w:t>
-            </w:r>
-          </w:p>
-        </w:tc>
-      </w:tr>
-      <w:tr>
-        <w:tblPrEx>
-          <w:tblCellMar>
-            <w:top w:w="0" w:type="dxa"/>
-            <w:bottom w:w="0" w:type="dxa"/>
-          </w:tblCellMar>
-        </w:tblPrEx>
-        <w:trPr>
-          <w:jc w:val="center"/>
-        </w:trPr>
-        <w:tc>
-          <w:tcPr>
-            <w:tcW w:w="3142" w:type="dxa"/>
-            <w:tcBorders>
-              <w:bottom w:val="nil"/>
-            </w:tcBorders>
-          </w:tcPr>
-          <w:p>
-            <w:pPr>
-              <w:pStyle w:val="a8"/>
-              <w:jc w:val="both"/>
-              <w:rPr>
-                <w:sz w:val="28"/>
-              </w:rPr>
-            </w:pPr>
-            <w:r>
-              <w:rPr>
-                <w:sz w:val="28"/>
-              </w:rPr>
-              <w:t>Схема проведення тесту:</w:t>
-            </w:r>
-          </w:p>
-        </w:tc>
-        <w:tc>
-          <w:tcPr>
-            <w:tcW w:w="5782" w:type="dxa"/>
-            <w:tcBorders>
-              <w:bottom w:val="nil"/>
-            </w:tcBorders>
-          </w:tcPr>
-          <w:p>
-            <w:pPr>
-              <w:pStyle w:val="a8"/>
-              <w:jc w:val="both"/>
-              <w:rPr>
-                <w:sz w:val="28"/>
-              </w:rPr>
-            </w:pPr>
-            <w:r>
-              <w:rPr>
-                <w:sz w:val="28"/>
-              </w:rPr>
-              <w:t xml:space="preserve">Обрати пункт меню </w:t>
-            </w:r>
-            <w:r>
-              <w:rPr>
-                <w:sz w:val="28"/>
-              </w:rPr>
-              <w:t>“Звіт – Генерувати звіт</w:t>
-            </w:r>
-            <w:r>
-              <w:rPr>
-                <w:sz w:val="28"/>
-              </w:rPr>
-              <w:t> </w:t>
-            </w:r>
-            <w:r>
-              <w:rPr>
-                <w:sz w:val="28"/>
-              </w:rPr>
-              <w:t>…”</w:t>
-            </w:r>
-            <w:r>
-              <w:rPr>
-                <w:sz w:val="28"/>
-              </w:rPr>
-              <w:t>.</w:t>
-            </w:r>
-          </w:p>
-        </w:tc>
-      </w:tr>
-      <w:tr>
-        <w:tblPrEx>
-          <w:tblCellMar>
-            <w:top w:w="0" w:type="dxa"/>
-            <w:bottom w:w="0" w:type="dxa"/>
-          </w:tblCellMar>
-        </w:tblPrEx>
-        <w:trPr>
-          <w:jc w:val="center"/>
-        </w:trPr>
-        <w:tc>
-          <w:tcPr>
-            <w:tcW w:w="3142" w:type="dxa"/>
-          </w:tcPr>
-          <w:p>
-            <w:pPr>
-              <w:pStyle w:val="a8"/>
-              <w:jc w:val="both"/>
-              <w:rPr>
-                <w:sz w:val="28"/>
-              </w:rPr>
-            </w:pPr>
-            <w:r>
-              <w:rPr>
-                <w:sz w:val="28"/>
-              </w:rPr>
-              <w:t>Очікуваний результат:</w:t>
-            </w:r>
-          </w:p>
-        </w:tc>
-        <w:tc>
-          <w:tcPr>
-            <w:tcW w:w="5782" w:type="dxa"/>
-          </w:tcPr>
-          <w:p>
-            <w:pPr>
-              <w:pStyle w:val="a8"/>
-              <w:jc w:val="both"/>
-              <w:rPr>
-                <w:sz w:val="28"/>
-              </w:rPr>
-            </w:pPr>
-            <w:r>
-              <w:rPr>
-                <w:sz w:val="28"/>
-              </w:rPr>
-              <w:t xml:space="preserve">Відкрито вікно звіту. Звіт сформовано відповідно до </w:t>
-            </w:r>
-            <w:r>
-              <w:rPr>
-                <w:sz w:val="28"/>
-              </w:rPr>
-              <w:t>поставленої задачі і отриманого результату</w:t>
-            </w:r>
-            <w:r>
-              <w:rPr>
-                <w:sz w:val="28"/>
-              </w:rPr>
-              <w:t>.</w:t>
-            </w:r>
-          </w:p>
-        </w:tc>
-      </w:tr>
-      <w:tr>
-        <w:tblPrEx>
-          <w:tblCellMar>
-            <w:top w:w="0" w:type="dxa"/>
-            <w:bottom w:w="0" w:type="dxa"/>
-          </w:tblCellMar>
-        </w:tblPrEx>
-        <w:trPr>
-          <w:jc w:val="center"/>
-        </w:trPr>
-        <w:tc>
-          <w:tcPr>
-            <w:tcW w:w="3142" w:type="dxa"/>
-          </w:tcPr>
-          <w:p>
-            <w:pPr>
-              <w:pStyle w:val="a8"/>
-              <w:jc w:val="both"/>
-              <w:rPr>
-                <w:sz w:val="28"/>
-              </w:rPr>
-            </w:pPr>
-            <w:r>
-              <w:rPr>
-                <w:sz w:val="28"/>
-              </w:rPr>
-              <w:lastRenderedPageBreak/>
-              <w:t>Стан КЗ після пров</w:t>
-            </w:r>
-            <w:r>
-              <w:rPr>
-                <w:sz w:val="28"/>
-              </w:rPr>
-              <w:t>е</w:t>
-            </w:r>
-            <w:r>
-              <w:rPr>
-                <w:sz w:val="28"/>
-              </w:rPr>
-              <w:t>дення випробувань:</w:t>
-            </w:r>
-          </w:p>
-        </w:tc>
-        <w:tc>
-          <w:tcPr>
-            <w:tcW w:w="5782" w:type="dxa"/>
-          </w:tcPr>
-          <w:p>
-            <w:pPr>
-              <w:pStyle w:val="a8"/>
-              <w:jc w:val="both"/>
-              <w:rPr>
-                <w:sz w:val="28"/>
-              </w:rPr>
-            </w:pPr>
-            <w:r>
-              <w:rPr>
-                <w:sz w:val="28"/>
-              </w:rPr>
-              <w:t>Вікно звіту автоматично відкрито. Звіт відповідає поставленій задачі і отриманому результатові.</w:t>
-            </w:r>
-            <w:bookmarkStart w:id="2" w:name="_GoBack"/>
-            <w:bookmarkEnd w:id="2"/>
-          </w:p>
-        </w:tc>
-      </w:tr>
+      <w:bookmarkEnd w:id="2"/>
     </w:tbl>
     <w:p>
       <w:pPr>

</xml_diff>